<commit_message>
Fixed constants in Q2
</commit_message>
<xml_diff>
--- a/Q2.docx
+++ b/Q2.docx
@@ -48,7 +48,7 @@
               <w:rPr>
                 <w:rFonts w:ascii="Cambria Math" w:hAnsi="Cambria Math"/>
               </w:rPr>
-              <m:t>7</m:t>
+              <m:t>11</m:t>
             </m:r>
           </m:sub>
         </m:sSub>
@@ -66,7 +66,7 @@
               <w:rPr>
                 <w:rFonts w:ascii="Cambria Math" w:hAnsi="Cambria Math"/>
               </w:rPr>
-              <m:t>2,1</m:t>
+              <m:t>1,6</m:t>
             </m:r>
           </m:e>
         </m:d>
@@ -166,7 +166,7 @@
           <w:rPr>
             <w:rFonts w:ascii="Cambria Math" w:eastAsiaTheme="minorEastAsia" w:hAnsi="Cambria Math"/>
           </w:rPr>
-          <m:t>+2x+1</m:t>
+          <m:t>+x+6</m:t>
         </m:r>
         <m:d>
           <m:dPr>
@@ -182,7 +182,7 @@
               <w:rPr>
                 <w:rFonts w:ascii="Cambria Math" w:eastAsiaTheme="minorEastAsia" w:hAnsi="Cambria Math"/>
               </w:rPr>
-              <m:t>mod 7</m:t>
+              <m:t>mod 11</m:t>
             </m:r>
           </m:e>
         </m:d>
@@ -201,9 +201,9 @@
         <w:tblLook w:val="04A0" w:firstRow="1" w:lastRow="0" w:firstColumn="1" w:lastColumn="0" w:noHBand="0" w:noVBand="1"/>
       </w:tblPr>
       <w:tblGrid>
-        <w:gridCol w:w="355"/>
-        <w:gridCol w:w="2333"/>
-        <w:gridCol w:w="4143"/>
+        <w:gridCol w:w="460"/>
+        <w:gridCol w:w="2160"/>
+        <w:gridCol w:w="2520"/>
       </w:tblGrid>
       <w:tr>
         <w:trPr>
@@ -233,7 +233,7 @@
         </w:tc>
         <w:tc>
           <w:tcPr>
-            <w:tcW w:w="2333" w:type="dxa"/>
+            <w:tcW w:w="2160" w:type="dxa"/>
           </w:tcPr>
           <w:p>
             <w:pPr>
@@ -273,7 +273,7 @@
                   <w:rPr>
                     <w:rFonts w:ascii="Cambria Math" w:eastAsiaTheme="minorEastAsia" w:hAnsi="Cambria Math"/>
                   </w:rPr>
-                  <m:t>+2x+1</m:t>
+                  <m:t>+x+6</m:t>
                 </m:r>
                 <m:d>
                   <m:dPr>
@@ -289,7 +289,7 @@
                       <w:rPr>
                         <w:rFonts w:ascii="Cambria Math" w:eastAsiaTheme="minorEastAsia" w:hAnsi="Cambria Math"/>
                       </w:rPr>
-                      <m:t>mod 7</m:t>
+                      <m:t>mod 11</m:t>
                     </m:r>
                   </m:e>
                 </m:d>
@@ -299,7 +299,7 @@
         </w:tc>
         <w:tc>
           <w:tcPr>
-            <w:tcW w:w="4143" w:type="dxa"/>
+            <w:tcW w:w="2520" w:type="dxa"/>
           </w:tcPr>
           <w:p>
             <w:pPr>
@@ -367,7 +367,7 @@
         </w:tc>
         <w:tc>
           <w:tcPr>
-            <w:tcW w:w="2333" w:type="dxa"/>
+            <w:tcW w:w="2160" w:type="dxa"/>
           </w:tcPr>
           <w:p>
             <w:pPr>
@@ -381,6 +381,55 @@
                   <w:rPr>
                     <w:rFonts w:ascii="Cambria Math" w:eastAsiaTheme="minorEastAsia" w:hAnsi="Cambria Math"/>
                   </w:rPr>
+                  <m:t>6</m:t>
+                </m:r>
+              </m:oMath>
+            </m:oMathPara>
+          </w:p>
+        </w:tc>
+        <w:tc>
+          <w:tcPr>
+            <w:tcW w:w="2520" w:type="dxa"/>
+          </w:tcPr>
+          <w:p>
+            <w:pPr>
+              <w:rPr>
+                <w:rFonts w:eastAsiaTheme="minorEastAsia"/>
+              </w:rPr>
+            </w:pPr>
+            <m:oMathPara>
+              <m:oMath>
+                <m:r>
+                  <w:rPr>
+                    <w:rFonts w:ascii="Cambria Math" w:eastAsiaTheme="minorEastAsia" w:hAnsi="Cambria Math"/>
+                  </w:rPr>
+                  <m:t>{}</m:t>
+                </m:r>
+              </m:oMath>
+            </m:oMathPara>
+          </w:p>
+        </w:tc>
+      </w:tr>
+      <w:tr>
+        <w:trPr>
+          <w:trHeight w:val="243"/>
+        </w:trPr>
+        <w:tc>
+          <w:tcPr>
+            <w:tcW w:w="355" w:type="dxa"/>
+          </w:tcPr>
+          <w:p>
+            <w:pPr>
+              <w:rPr>
+                <w:rFonts w:ascii="Calibri" w:eastAsia="Times New Roman" w:hAnsi="Calibri" w:cs="Times New Roman"/>
+              </w:rPr>
+            </w:pPr>
+            <m:oMathPara>
+              <m:oMath>
+                <m:r>
+                  <w:rPr>
+                    <w:rFonts w:ascii="Cambria Math" w:eastAsia="Times New Roman" w:hAnsi="Cambria Math" w:cs="Times New Roman"/>
+                  </w:rPr>
                   <m:t>1</m:t>
                 </m:r>
               </m:oMath>
@@ -389,7 +438,100 @@
         </w:tc>
         <w:tc>
           <w:tcPr>
-            <w:tcW w:w="4143" w:type="dxa"/>
+            <w:tcW w:w="2160" w:type="dxa"/>
+          </w:tcPr>
+          <w:p>
+            <w:pPr>
+              <w:rPr>
+                <w:rFonts w:eastAsiaTheme="minorEastAsia"/>
+              </w:rPr>
+            </w:pPr>
+            <m:oMathPara>
+              <m:oMath>
+                <m:r>
+                  <w:rPr>
+                    <w:rFonts w:ascii="Cambria Math" w:eastAsia="Times New Roman" w:hAnsi="Cambria Math" w:cs="Times New Roman"/>
+                  </w:rPr>
+                  <m:t>8</m:t>
+                </m:r>
+              </m:oMath>
+            </m:oMathPara>
+          </w:p>
+        </w:tc>
+        <w:tc>
+          <w:tcPr>
+            <w:tcW w:w="2520" w:type="dxa"/>
+          </w:tcPr>
+          <w:p>
+            <w:pPr>
+              <w:rPr>
+                <w:rFonts w:eastAsiaTheme="minorEastAsia"/>
+              </w:rPr>
+            </w:pPr>
+            <m:oMathPara>
+              <m:oMath>
+                <m:r>
+                  <w:rPr>
+                    <w:rFonts w:ascii="Cambria Math" w:eastAsiaTheme="minorEastAsia" w:hAnsi="Cambria Math"/>
+                  </w:rPr>
+                  <m:t>{}</m:t>
+                </m:r>
+              </m:oMath>
+            </m:oMathPara>
+          </w:p>
+        </w:tc>
+      </w:tr>
+      <w:tr>
+        <w:trPr>
+          <w:trHeight w:val="243"/>
+        </w:trPr>
+        <w:tc>
+          <w:tcPr>
+            <w:tcW w:w="355" w:type="dxa"/>
+          </w:tcPr>
+          <w:p>
+            <w:pPr>
+              <w:rPr>
+                <w:rFonts w:ascii="Calibri" w:eastAsia="Times New Roman" w:hAnsi="Calibri" w:cs="Times New Roman"/>
+              </w:rPr>
+            </w:pPr>
+            <m:oMathPara>
+              <m:oMath>
+                <m:r>
+                  <w:rPr>
+                    <w:rFonts w:ascii="Cambria Math" w:eastAsia="Times New Roman" w:hAnsi="Cambria Math" w:cs="Times New Roman"/>
+                  </w:rPr>
+                  <m:t>2</m:t>
+                </m:r>
+              </m:oMath>
+            </m:oMathPara>
+          </w:p>
+        </w:tc>
+        <w:tc>
+          <w:tcPr>
+            <w:tcW w:w="2160" w:type="dxa"/>
+          </w:tcPr>
+          <w:p>
+            <w:pPr>
+              <w:rPr>
+                <w:rFonts w:eastAsiaTheme="minorEastAsia"/>
+              </w:rPr>
+            </w:pPr>
+            <m:oMathPara>
+              <m:oMath>
+                <m:r>
+                  <w:rPr>
+                    <w:rFonts w:ascii="Cambria Math" w:eastAsiaTheme="minorEastAsia" w:hAnsi="Cambria Math"/>
+                  </w:rPr>
+                  <m:t>5</m:t>
+                </m:r>
+              </m:oMath>
+            </m:oMathPara>
+          </w:p>
+        </w:tc>
+        <w:tc>
+          <w:tcPr>
+            <w:tcW w:w="2520" w:type="dxa"/>
           </w:tcPr>
           <w:p>
             <w:pPr>
@@ -415,7 +557,7 @@
                       <w:rPr>
                         <w:rFonts w:ascii="Cambria Math" w:eastAsiaTheme="minorEastAsia" w:hAnsi="Cambria Math"/>
                       </w:rPr>
-                      <m:t>1,6</m:t>
+                      <m:t>4,7</m:t>
                     </m:r>
                   </m:e>
                 </m:d>
@@ -444,15 +586,15 @@
                   <w:rPr>
                     <w:rFonts w:ascii="Cambria Math" w:eastAsia="Times New Roman" w:hAnsi="Cambria Math" w:cs="Times New Roman"/>
                   </w:rPr>
-                  <m:t>1</m:t>
-                </m:r>
-              </m:oMath>
-            </m:oMathPara>
-          </w:p>
-        </w:tc>
-        <w:tc>
-          <w:tcPr>
-            <w:tcW w:w="2333" w:type="dxa"/>
+                  <m:t>3</m:t>
+                </m:r>
+              </m:oMath>
+            </m:oMathPara>
+          </w:p>
+        </w:tc>
+        <w:tc>
+          <w:tcPr>
+            <w:tcW w:w="2160" w:type="dxa"/>
           </w:tcPr>
           <w:p>
             <w:pPr>
@@ -464,17 +606,17 @@
               <m:oMath>
                 <m:r>
                   <w:rPr>
-                    <w:rFonts w:ascii="Cambria Math" w:eastAsia="Times New Roman" w:hAnsi="Cambria Math" w:cs="Times New Roman"/>
-                  </w:rPr>
-                  <m:t>4</m:t>
-                </m:r>
-              </m:oMath>
-            </m:oMathPara>
-          </w:p>
-        </w:tc>
-        <w:tc>
-          <w:tcPr>
-            <w:tcW w:w="4143" w:type="dxa"/>
+                    <w:rFonts w:ascii="Cambria Math" w:eastAsiaTheme="minorEastAsia" w:hAnsi="Cambria Math"/>
+                  </w:rPr>
+                  <m:t>3</m:t>
+                </m:r>
+              </m:oMath>
+            </m:oMathPara>
+          </w:p>
+        </w:tc>
+        <w:tc>
+          <w:tcPr>
+            <w:tcW w:w="2520" w:type="dxa"/>
           </w:tcPr>
           <w:p>
             <w:pPr>
@@ -500,7 +642,7 @@
                       <w:rPr>
                         <w:rFonts w:ascii="Cambria Math" w:eastAsiaTheme="minorEastAsia" w:hAnsi="Cambria Math"/>
                       </w:rPr>
-                      <m:t>2,5</m:t>
+                      <m:t>5,6</m:t>
                     </m:r>
                   </m:e>
                 </m:d>
@@ -529,15 +671,15 @@
                   <w:rPr>
                     <w:rFonts w:ascii="Cambria Math" w:eastAsia="Times New Roman" w:hAnsi="Cambria Math" w:cs="Times New Roman"/>
                   </w:rPr>
-                  <m:t>2</m:t>
-                </m:r>
-              </m:oMath>
-            </m:oMathPara>
-          </w:p>
-        </w:tc>
-        <w:tc>
-          <w:tcPr>
-            <w:tcW w:w="2333" w:type="dxa"/>
+                  <m:t>4</m:t>
+                </m:r>
+              </m:oMath>
+            </m:oMathPara>
+          </w:p>
+        </w:tc>
+        <w:tc>
+          <w:tcPr>
+            <w:tcW w:w="2160" w:type="dxa"/>
           </w:tcPr>
           <w:p>
             <w:pPr>
@@ -551,15 +693,15 @@
                   <w:rPr>
                     <w:rFonts w:ascii="Cambria Math" w:eastAsiaTheme="minorEastAsia" w:hAnsi="Cambria Math"/>
                   </w:rPr>
-                  <m:t>6</m:t>
-                </m:r>
-              </m:oMath>
-            </m:oMathPara>
-          </w:p>
-        </w:tc>
-        <w:tc>
-          <w:tcPr>
-            <w:tcW w:w="4143" w:type="dxa"/>
+                  <m:t>8</m:t>
+                </m:r>
+              </m:oMath>
+            </m:oMathPara>
+          </w:p>
+        </w:tc>
+        <w:tc>
+          <w:tcPr>
+            <w:tcW w:w="2520" w:type="dxa"/>
           </w:tcPr>
           <w:p>
             <w:pPr>
@@ -600,52 +742,66 @@
                   <w:rPr>
                     <w:rFonts w:ascii="Cambria Math" w:eastAsia="Times New Roman" w:hAnsi="Cambria Math" w:cs="Times New Roman"/>
                   </w:rPr>
-                  <m:t>3</m:t>
-                </m:r>
-              </m:oMath>
-            </m:oMathPara>
-          </w:p>
-        </w:tc>
-        <w:tc>
-          <w:tcPr>
-            <w:tcW w:w="2333" w:type="dxa"/>
-          </w:tcPr>
-          <w:p>
-            <w:pPr>
-              <w:rPr>
-                <w:rFonts w:eastAsiaTheme="minorEastAsia"/>
-              </w:rPr>
-            </w:pPr>
-            <m:oMathPara>
-              <m:oMath>
-                <m:r>
-                  <w:rPr>
-                    <w:rFonts w:ascii="Cambria Math" w:eastAsiaTheme="minorEastAsia" w:hAnsi="Cambria Math"/>
-                  </w:rPr>
-                  <m:t>6</m:t>
-                </m:r>
-              </m:oMath>
-            </m:oMathPara>
-          </w:p>
-        </w:tc>
-        <w:tc>
-          <w:tcPr>
-            <w:tcW w:w="4143" w:type="dxa"/>
-          </w:tcPr>
-          <w:p>
-            <w:pPr>
-              <w:rPr>
-                <w:rFonts w:eastAsiaTheme="minorEastAsia"/>
-              </w:rPr>
-            </w:pPr>
-            <m:oMathPara>
-              <m:oMath>
-                <m:r>
-                  <w:rPr>
-                    <w:rFonts w:ascii="Cambria Math" w:eastAsiaTheme="minorEastAsia" w:hAnsi="Cambria Math"/>
-                  </w:rPr>
-                  <m:t>{}</m:t>
-                </m:r>
+                  <m:t>5</m:t>
+                </m:r>
+              </m:oMath>
+            </m:oMathPara>
+          </w:p>
+        </w:tc>
+        <w:tc>
+          <w:tcPr>
+            <w:tcW w:w="2160" w:type="dxa"/>
+          </w:tcPr>
+          <w:p>
+            <w:pPr>
+              <w:rPr>
+                <w:rFonts w:ascii="Calibri" w:eastAsia="Times New Roman" w:hAnsi="Calibri" w:cs="Times New Roman"/>
+              </w:rPr>
+            </w:pPr>
+            <m:oMathPara>
+              <m:oMath>
+                <m:r>
+                  <w:rPr>
+                    <w:rFonts w:ascii="Cambria Math" w:eastAsia="Times New Roman" w:hAnsi="Cambria Math" w:cs="Times New Roman"/>
+                  </w:rPr>
+                  <m:t>4</m:t>
+                </m:r>
+              </m:oMath>
+            </m:oMathPara>
+          </w:p>
+        </w:tc>
+        <w:tc>
+          <w:tcPr>
+            <w:tcW w:w="2520" w:type="dxa"/>
+          </w:tcPr>
+          <w:p>
+            <w:pPr>
+              <w:rPr>
+                <w:rFonts w:ascii="Calibri" w:eastAsia="Times New Roman" w:hAnsi="Calibri" w:cs="Times New Roman"/>
+              </w:rPr>
+            </w:pPr>
+            <m:oMathPara>
+              <m:oMath>
+                <m:d>
+                  <m:dPr>
+                    <m:begChr m:val="{"/>
+                    <m:endChr m:val="}"/>
+                    <m:ctrlPr>
+                      <w:rPr>
+                        <w:rFonts w:ascii="Cambria Math" w:eastAsiaTheme="minorEastAsia" w:hAnsi="Cambria Math"/>
+                        <w:i/>
+                      </w:rPr>
+                    </m:ctrlPr>
+                  </m:dPr>
+                  <m:e>
+                    <m:r>
+                      <w:rPr>
+                        <w:rFonts w:ascii="Cambria Math" w:eastAsiaTheme="minorEastAsia" w:hAnsi="Cambria Math"/>
+                      </w:rPr>
+                      <m:t>2,9</m:t>
+                    </m:r>
+                  </m:e>
+                </m:d>
               </m:oMath>
             </m:oMathPara>
           </w:p>
@@ -671,42 +827,42 @@
                   <w:rPr>
                     <w:rFonts w:ascii="Cambria Math" w:eastAsia="Times New Roman" w:hAnsi="Cambria Math" w:cs="Times New Roman"/>
                   </w:rPr>
-                  <m:t>4</m:t>
-                </m:r>
-              </m:oMath>
-            </m:oMathPara>
-          </w:p>
-        </w:tc>
-        <w:tc>
-          <w:tcPr>
-            <w:tcW w:w="2333" w:type="dxa"/>
-          </w:tcPr>
-          <w:p>
-            <w:pPr>
-              <w:rPr>
-                <w:rFonts w:eastAsiaTheme="minorEastAsia"/>
-              </w:rPr>
-            </w:pPr>
-            <m:oMathPara>
-              <m:oMath>
-                <m:r>
-                  <w:rPr>
-                    <w:rFonts w:ascii="Cambria Math" w:eastAsiaTheme="minorEastAsia" w:hAnsi="Cambria Math"/>
-                  </w:rPr>
-                  <m:t>3</m:t>
-                </m:r>
-              </m:oMath>
-            </m:oMathPara>
-          </w:p>
-        </w:tc>
-        <w:tc>
-          <w:tcPr>
-            <w:tcW w:w="4143" w:type="dxa"/>
-          </w:tcPr>
-          <w:p>
-            <w:pPr>
-              <w:rPr>
-                <w:rFonts w:eastAsiaTheme="minorEastAsia"/>
+                  <m:t>6</m:t>
+                </m:r>
+              </m:oMath>
+            </m:oMathPara>
+          </w:p>
+        </w:tc>
+        <w:tc>
+          <w:tcPr>
+            <w:tcW w:w="2160" w:type="dxa"/>
+          </w:tcPr>
+          <w:p>
+            <w:pPr>
+              <w:rPr>
+                <w:rFonts w:ascii="Calibri" w:eastAsia="Times New Roman" w:hAnsi="Calibri" w:cs="Times New Roman"/>
+              </w:rPr>
+            </w:pPr>
+            <m:oMathPara>
+              <m:oMath>
+                <m:r>
+                  <w:rPr>
+                    <w:rFonts w:ascii="Cambria Math" w:eastAsia="Times New Roman" w:hAnsi="Cambria Math" w:cs="Times New Roman"/>
+                  </w:rPr>
+                  <m:t>8</m:t>
+                </m:r>
+              </m:oMath>
+            </m:oMathPara>
+          </w:p>
+        </w:tc>
+        <w:tc>
+          <w:tcPr>
+            <w:tcW w:w="2520" w:type="dxa"/>
+          </w:tcPr>
+          <w:p>
+            <w:pPr>
+              <w:rPr>
+                <w:rFonts w:ascii="Calibri" w:eastAsia="Times New Roman" w:hAnsi="Calibri" w:cs="Times New Roman"/>
               </w:rPr>
             </w:pPr>
             <m:oMathPara>
@@ -733,6 +889,28 @@
           <w:p>
             <w:pPr>
               <w:rPr>
+                <w:rFonts w:ascii="Calibri" w:eastAsia="Calibri" w:hAnsi="Calibri" w:cs="Times New Roman"/>
+              </w:rPr>
+            </w:pPr>
+            <m:oMathPara>
+              <m:oMath>
+                <m:r>
+                  <w:rPr>
+                    <w:rFonts w:ascii="Cambria Math" w:eastAsia="Calibri" w:hAnsi="Cambria Math" w:cs="Times New Roman"/>
+                  </w:rPr>
+                  <m:t>7</m:t>
+                </m:r>
+              </m:oMath>
+            </m:oMathPara>
+          </w:p>
+        </w:tc>
+        <w:tc>
+          <w:tcPr>
+            <w:tcW w:w="2160" w:type="dxa"/>
+          </w:tcPr>
+          <w:p>
+            <w:pPr>
+              <w:rPr>
                 <w:rFonts w:ascii="Calibri" w:eastAsia="Times New Roman" w:hAnsi="Calibri" w:cs="Times New Roman"/>
               </w:rPr>
             </w:pPr>
@@ -742,15 +920,15 @@
                   <w:rPr>
                     <w:rFonts w:ascii="Cambria Math" w:eastAsia="Times New Roman" w:hAnsi="Cambria Math" w:cs="Times New Roman"/>
                   </w:rPr>
-                  <m:t>5</m:t>
-                </m:r>
-              </m:oMath>
-            </m:oMathPara>
-          </w:p>
-        </w:tc>
-        <w:tc>
-          <w:tcPr>
-            <w:tcW w:w="2333" w:type="dxa"/>
+                  <m:t>4</m:t>
+                </m:r>
+              </m:oMath>
+            </m:oMathPara>
+          </w:p>
+        </w:tc>
+        <w:tc>
+          <w:tcPr>
+            <w:tcW w:w="2520" w:type="dxa"/>
           </w:tcPr>
           <w:p>
             <w:pPr>
@@ -760,34 +938,26 @@
             </w:pPr>
             <m:oMathPara>
               <m:oMath>
-                <m:r>
-                  <w:rPr>
-                    <w:rFonts w:ascii="Cambria Math" w:eastAsia="Times New Roman" w:hAnsi="Cambria Math" w:cs="Times New Roman"/>
-                  </w:rPr>
-                  <m:t>3</m:t>
-                </m:r>
-              </m:oMath>
-            </m:oMathPara>
-          </w:p>
-        </w:tc>
-        <w:tc>
-          <w:tcPr>
-            <w:tcW w:w="4143" w:type="dxa"/>
-          </w:tcPr>
-          <w:p>
-            <w:pPr>
-              <w:rPr>
-                <w:rFonts w:ascii="Calibri" w:eastAsia="Times New Roman" w:hAnsi="Calibri" w:cs="Times New Roman"/>
-              </w:rPr>
-            </w:pPr>
-            <m:oMathPara>
-              <m:oMath>
-                <m:r>
-                  <w:rPr>
-                    <w:rFonts w:ascii="Cambria Math" w:eastAsiaTheme="minorEastAsia" w:hAnsi="Cambria Math"/>
-                  </w:rPr>
-                  <m:t>{}</m:t>
-                </m:r>
+                <m:d>
+                  <m:dPr>
+                    <m:begChr m:val="{"/>
+                    <m:endChr m:val="}"/>
+                    <m:ctrlPr>
+                      <w:rPr>
+                        <w:rFonts w:ascii="Cambria Math" w:eastAsiaTheme="minorEastAsia" w:hAnsi="Cambria Math"/>
+                        <w:i/>
+                      </w:rPr>
+                    </m:ctrlPr>
+                  </m:dPr>
+                  <m:e>
+                    <m:r>
+                      <w:rPr>
+                        <w:rFonts w:ascii="Cambria Math" w:eastAsiaTheme="minorEastAsia" w:hAnsi="Cambria Math"/>
+                      </w:rPr>
+                      <m:t>2,9</m:t>
+                    </m:r>
+                  </m:e>
+                </m:d>
               </m:oMath>
             </m:oMathPara>
           </w:p>
@@ -804,6 +974,28 @@
           <w:p>
             <w:pPr>
               <w:rPr>
+                <w:rFonts w:ascii="Calibri" w:eastAsia="Calibri" w:hAnsi="Calibri" w:cs="Times New Roman"/>
+              </w:rPr>
+            </w:pPr>
+            <m:oMathPara>
+              <m:oMath>
+                <m:r>
+                  <w:rPr>
+                    <w:rFonts w:ascii="Cambria Math" w:eastAsia="Calibri" w:hAnsi="Cambria Math" w:cs="Times New Roman"/>
+                  </w:rPr>
+                  <m:t>8</m:t>
+                </m:r>
+              </m:oMath>
+            </m:oMathPara>
+          </w:p>
+        </w:tc>
+        <w:tc>
+          <w:tcPr>
+            <w:tcW w:w="2160" w:type="dxa"/>
+          </w:tcPr>
+          <w:p>
+            <w:pPr>
+              <w:rPr>
                 <w:rFonts w:ascii="Calibri" w:eastAsia="Times New Roman" w:hAnsi="Calibri" w:cs="Times New Roman"/>
               </w:rPr>
             </w:pPr>
@@ -813,15 +1005,15 @@
                   <w:rPr>
                     <w:rFonts w:ascii="Cambria Math" w:eastAsia="Times New Roman" w:hAnsi="Cambria Math" w:cs="Times New Roman"/>
                   </w:rPr>
-                  <m:t>6</m:t>
-                </m:r>
-              </m:oMath>
-            </m:oMathPara>
-          </w:p>
-        </w:tc>
-        <w:tc>
-          <w:tcPr>
-            <w:tcW w:w="2333" w:type="dxa"/>
+                  <m:t>9</m:t>
+                </m:r>
+              </m:oMath>
+            </m:oMathPara>
+          </w:p>
+        </w:tc>
+        <w:tc>
+          <w:tcPr>
+            <w:tcW w:w="2520" w:type="dxa"/>
           </w:tcPr>
           <w:p>
             <w:pPr>
@@ -831,19 +1023,82 @@
             </w:pPr>
             <m:oMathPara>
               <m:oMath>
+                <m:d>
+                  <m:dPr>
+                    <m:begChr m:val="{"/>
+                    <m:endChr m:val="}"/>
+                    <m:ctrlPr>
+                      <w:rPr>
+                        <w:rFonts w:ascii="Cambria Math" w:eastAsia="Times New Roman" w:hAnsi="Cambria Math" w:cs="Times New Roman"/>
+                        <w:i/>
+                      </w:rPr>
+                    </m:ctrlPr>
+                  </m:dPr>
+                  <m:e>
+                    <m:r>
+                      <w:rPr>
+                        <w:rFonts w:ascii="Cambria Math" w:eastAsia="Times New Roman" w:hAnsi="Cambria Math" w:cs="Times New Roman"/>
+                      </w:rPr>
+                      <m:t>3,8</m:t>
+                    </m:r>
+                  </m:e>
+                </m:d>
+              </m:oMath>
+            </m:oMathPara>
+          </w:p>
+        </w:tc>
+      </w:tr>
+      <w:tr>
+        <w:trPr>
+          <w:trHeight w:val="243"/>
+        </w:trPr>
+        <w:tc>
+          <w:tcPr>
+            <w:tcW w:w="355" w:type="dxa"/>
+          </w:tcPr>
+          <w:p>
+            <w:pPr>
+              <w:rPr>
+                <w:rFonts w:ascii="Calibri" w:eastAsia="Calibri" w:hAnsi="Calibri" w:cs="Times New Roman"/>
+              </w:rPr>
+            </w:pPr>
+            <m:oMathPara>
+              <m:oMath>
+                <m:r>
+                  <w:rPr>
+                    <w:rFonts w:ascii="Cambria Math" w:eastAsia="Calibri" w:hAnsi="Cambria Math" w:cs="Times New Roman"/>
+                  </w:rPr>
+                  <m:t>9</m:t>
+                </m:r>
+              </m:oMath>
+            </m:oMathPara>
+          </w:p>
+        </w:tc>
+        <w:tc>
+          <w:tcPr>
+            <w:tcW w:w="2160" w:type="dxa"/>
+          </w:tcPr>
+          <w:p>
+            <w:pPr>
+              <w:rPr>
+                <w:rFonts w:ascii="Calibri" w:eastAsia="Times New Roman" w:hAnsi="Calibri" w:cs="Times New Roman"/>
+              </w:rPr>
+            </w:pPr>
+            <m:oMathPara>
+              <m:oMath>
                 <m:r>
                   <w:rPr>
                     <w:rFonts w:ascii="Cambria Math" w:eastAsia="Times New Roman" w:hAnsi="Cambria Math" w:cs="Times New Roman"/>
                   </w:rPr>
-                  <m:t>5</m:t>
-                </m:r>
-              </m:oMath>
-            </m:oMathPara>
-          </w:p>
-        </w:tc>
-        <w:tc>
-          <w:tcPr>
-            <w:tcW w:w="4143" w:type="dxa"/>
+                  <m:t>7</m:t>
+                </m:r>
+              </m:oMath>
+            </m:oMathPara>
+          </w:p>
+        </w:tc>
+        <w:tc>
+          <w:tcPr>
+            <w:tcW w:w="2520" w:type="dxa"/>
           </w:tcPr>
           <w:p>
             <w:pPr>
@@ -855,10 +1110,95 @@
               <m:oMath>
                 <m:r>
                   <w:rPr>
-                    <w:rFonts w:ascii="Cambria Math" w:eastAsiaTheme="minorEastAsia" w:hAnsi="Cambria Math"/>
+                    <w:rFonts w:ascii="Cambria Math" w:eastAsia="Times New Roman" w:hAnsi="Cambria Math" w:cs="Times New Roman"/>
                   </w:rPr>
                   <m:t>{}</m:t>
                 </m:r>
+              </m:oMath>
+            </m:oMathPara>
+          </w:p>
+        </w:tc>
+      </w:tr>
+      <w:tr>
+        <w:trPr>
+          <w:trHeight w:val="243"/>
+        </w:trPr>
+        <w:tc>
+          <w:tcPr>
+            <w:tcW w:w="355" w:type="dxa"/>
+          </w:tcPr>
+          <w:p>
+            <w:pPr>
+              <w:rPr>
+                <w:rFonts w:ascii="Calibri" w:eastAsia="Calibri" w:hAnsi="Calibri" w:cs="Times New Roman"/>
+              </w:rPr>
+            </w:pPr>
+            <m:oMathPara>
+              <m:oMath>
+                <m:r>
+                  <w:rPr>
+                    <w:rFonts w:ascii="Cambria Math" w:eastAsia="Calibri" w:hAnsi="Cambria Math" w:cs="Times New Roman"/>
+                  </w:rPr>
+                  <m:t>10</m:t>
+                </m:r>
+              </m:oMath>
+            </m:oMathPara>
+          </w:p>
+        </w:tc>
+        <w:tc>
+          <w:tcPr>
+            <w:tcW w:w="2160" w:type="dxa"/>
+          </w:tcPr>
+          <w:p>
+            <w:pPr>
+              <w:rPr>
+                <w:rFonts w:ascii="Calibri" w:eastAsia="Times New Roman" w:hAnsi="Calibri" w:cs="Times New Roman"/>
+              </w:rPr>
+            </w:pPr>
+            <m:oMathPara>
+              <m:oMath>
+                <m:r>
+                  <w:rPr>
+                    <w:rFonts w:ascii="Cambria Math" w:eastAsia="Times New Roman" w:hAnsi="Cambria Math" w:cs="Times New Roman"/>
+                  </w:rPr>
+                  <m:t>4</m:t>
+                </m:r>
+              </m:oMath>
+            </m:oMathPara>
+          </w:p>
+        </w:tc>
+        <w:tc>
+          <w:tcPr>
+            <w:tcW w:w="2520" w:type="dxa"/>
+          </w:tcPr>
+          <w:p>
+            <w:pPr>
+              <w:rPr>
+                <w:rFonts w:ascii="Calibri" w:eastAsia="Times New Roman" w:hAnsi="Calibri" w:cs="Times New Roman"/>
+              </w:rPr>
+            </w:pPr>
+            <m:oMathPara>
+              <m:oMath>
+                <m:d>
+                  <m:dPr>
+                    <m:begChr m:val="{"/>
+                    <m:endChr m:val="}"/>
+                    <m:ctrlPr>
+                      <w:rPr>
+                        <w:rFonts w:ascii="Cambria Math" w:eastAsiaTheme="minorEastAsia" w:hAnsi="Cambria Math"/>
+                        <w:i/>
+                      </w:rPr>
+                    </m:ctrlPr>
+                  </m:dPr>
+                  <m:e>
+                    <m:r>
+                      <w:rPr>
+                        <w:rFonts w:ascii="Cambria Math" w:eastAsiaTheme="minorEastAsia" w:hAnsi="Cambria Math"/>
+                      </w:rPr>
+                      <m:t>2,9</m:t>
+                    </m:r>
+                  </m:e>
+                </m:d>
               </m:oMath>
             </m:oMathPara>
           </w:p>
@@ -974,7 +1314,7 @@
                   <w:rPr>
                     <w:rFonts w:ascii="Cambria Math" w:eastAsiaTheme="minorEastAsia" w:hAnsi="Cambria Math"/>
                   </w:rPr>
-                  <m:t>0,1</m:t>
+                  <m:t>2,4</m:t>
                 </m:r>
               </m:e>
             </m:d>
@@ -998,7 +1338,7 @@
                   <w:rPr>
                     <w:rFonts w:ascii="Cambria Math" w:eastAsiaTheme="minorEastAsia" w:hAnsi="Cambria Math"/>
                   </w:rPr>
-                  <m:t>0,6</m:t>
+                  <m:t>2,7</m:t>
                 </m:r>
               </m:e>
             </m:d>
@@ -1022,7 +1362,19 @@
                   <w:rPr>
                     <w:rFonts w:ascii="Cambria Math" w:eastAsiaTheme="minorEastAsia" w:hAnsi="Cambria Math"/>
                   </w:rPr>
-                  <m:t>1,2</m:t>
+                  <m:t>3</m:t>
+                </m:r>
+                <m:r>
+                  <w:rPr>
+                    <w:rFonts w:ascii="Cambria Math" w:eastAsiaTheme="minorEastAsia" w:hAnsi="Cambria Math"/>
+                  </w:rPr>
+                  <m:t>,</m:t>
+                </m:r>
+                <m:r>
+                  <w:rPr>
+                    <w:rFonts w:ascii="Cambria Math" w:eastAsiaTheme="minorEastAsia" w:hAnsi="Cambria Math"/>
+                  </w:rPr>
+                  <m:t>5</m:t>
                 </m:r>
               </m:e>
             </m:d>
@@ -1046,7 +1398,211 @@
                   <w:rPr>
                     <w:rFonts w:ascii="Cambria Math" w:eastAsiaTheme="minorEastAsia" w:hAnsi="Cambria Math"/>
                   </w:rPr>
-                  <m:t>1,5</m:t>
+                  <m:t>3</m:t>
+                </m:r>
+                <m:r>
+                  <w:rPr>
+                    <w:rFonts w:ascii="Cambria Math" w:eastAsiaTheme="minorEastAsia" w:hAnsi="Cambria Math"/>
+                  </w:rPr>
+                  <m:t>,</m:t>
+                </m:r>
+                <m:r>
+                  <w:rPr>
+                    <w:rFonts w:ascii="Cambria Math" w:eastAsiaTheme="minorEastAsia" w:hAnsi="Cambria Math"/>
+                  </w:rPr>
+                  <m:t>6</m:t>
+                </m:r>
+              </m:e>
+            </m:d>
+            <m:r>
+              <w:rPr>
+                <w:rFonts w:ascii="Cambria Math" w:eastAsiaTheme="minorEastAsia" w:hAnsi="Cambria Math"/>
+              </w:rPr>
+              <m:t>,</m:t>
+            </m:r>
+            <m:d>
+              <m:dPr>
+                <m:ctrlPr>
+                  <w:rPr>
+                    <w:rFonts w:ascii="Cambria Math" w:eastAsiaTheme="minorEastAsia" w:hAnsi="Cambria Math"/>
+                    <w:i/>
+                  </w:rPr>
+                </m:ctrlPr>
+              </m:dPr>
+              <m:e>
+                <m:r>
+                  <w:rPr>
+                    <w:rFonts w:ascii="Cambria Math" w:eastAsiaTheme="minorEastAsia" w:hAnsi="Cambria Math"/>
+                  </w:rPr>
+                  <m:t>5,2</m:t>
+                </m:r>
+              </m:e>
+            </m:d>
+            <m:r>
+              <w:rPr>
+                <w:rFonts w:ascii="Cambria Math" w:eastAsiaTheme="minorEastAsia" w:hAnsi="Cambria Math"/>
+              </w:rPr>
+              <m:t>,</m:t>
+            </m:r>
+            <m:d>
+              <m:dPr>
+                <m:ctrlPr>
+                  <w:rPr>
+                    <w:rFonts w:ascii="Cambria Math" w:eastAsiaTheme="minorEastAsia" w:hAnsi="Cambria Math"/>
+                    <w:i/>
+                  </w:rPr>
+                </m:ctrlPr>
+              </m:dPr>
+              <m:e>
+                <m:r>
+                  <w:rPr>
+                    <w:rFonts w:ascii="Cambria Math" w:eastAsiaTheme="minorEastAsia" w:hAnsi="Cambria Math"/>
+                  </w:rPr>
+                  <m:t>5,9</m:t>
+                </m:r>
+              </m:e>
+            </m:d>
+            <m:r>
+              <w:rPr>
+                <w:rFonts w:ascii="Cambria Math" w:eastAsiaTheme="minorEastAsia" w:hAnsi="Cambria Math"/>
+              </w:rPr>
+              <m:t>,</m:t>
+            </m:r>
+            <m:d>
+              <m:dPr>
+                <m:ctrlPr>
+                  <w:rPr>
+                    <w:rFonts w:ascii="Cambria Math" w:eastAsiaTheme="minorEastAsia" w:hAnsi="Cambria Math"/>
+                    <w:i/>
+                  </w:rPr>
+                </m:ctrlPr>
+              </m:dPr>
+              <m:e>
+                <m:r>
+                  <w:rPr>
+                    <w:rFonts w:ascii="Cambria Math" w:eastAsiaTheme="minorEastAsia" w:hAnsi="Cambria Math"/>
+                  </w:rPr>
+                  <m:t>7,2</m:t>
+                </m:r>
+              </m:e>
+            </m:d>
+            <m:r>
+              <w:rPr>
+                <w:rFonts w:ascii="Cambria Math" w:eastAsiaTheme="minorEastAsia" w:hAnsi="Cambria Math"/>
+              </w:rPr>
+              <m:t>,</m:t>
+            </m:r>
+            <m:d>
+              <m:dPr>
+                <m:ctrlPr>
+                  <w:rPr>
+                    <w:rFonts w:ascii="Cambria Math" w:eastAsiaTheme="minorEastAsia" w:hAnsi="Cambria Math"/>
+                    <w:i/>
+                  </w:rPr>
+                </m:ctrlPr>
+              </m:dPr>
+              <m:e>
+                <m:r>
+                  <w:rPr>
+                    <w:rFonts w:ascii="Cambria Math" w:eastAsiaTheme="minorEastAsia" w:hAnsi="Cambria Math"/>
+                  </w:rPr>
+                  <m:t>7,9</m:t>
+                </m:r>
+              </m:e>
+            </m:d>
+            <m:r>
+              <w:rPr>
+                <w:rFonts w:ascii="Cambria Math" w:eastAsiaTheme="minorEastAsia" w:hAnsi="Cambria Math"/>
+              </w:rPr>
+              <m:t>,</m:t>
+            </m:r>
+            <m:d>
+              <m:dPr>
+                <m:ctrlPr>
+                  <w:rPr>
+                    <w:rFonts w:ascii="Cambria Math" w:eastAsiaTheme="minorEastAsia" w:hAnsi="Cambria Math"/>
+                    <w:i/>
+                  </w:rPr>
+                </m:ctrlPr>
+              </m:dPr>
+              <m:e>
+                <m:r>
+                  <w:rPr>
+                    <w:rFonts w:ascii="Cambria Math" w:eastAsiaTheme="minorEastAsia" w:hAnsi="Cambria Math"/>
+                  </w:rPr>
+                  <m:t>8,3</m:t>
+                </m:r>
+              </m:e>
+            </m:d>
+            <m:r>
+              <w:rPr>
+                <w:rFonts w:ascii="Cambria Math" w:eastAsiaTheme="minorEastAsia" w:hAnsi="Cambria Math"/>
+              </w:rPr>
+              <m:t>,</m:t>
+            </m:r>
+            <m:d>
+              <m:dPr>
+                <m:ctrlPr>
+                  <w:rPr>
+                    <w:rFonts w:ascii="Cambria Math" w:eastAsiaTheme="minorEastAsia" w:hAnsi="Cambria Math"/>
+                    <w:i/>
+                  </w:rPr>
+                </m:ctrlPr>
+              </m:dPr>
+              <m:e>
+                <m:r>
+                  <w:rPr>
+                    <w:rFonts w:ascii="Cambria Math" w:eastAsiaTheme="minorEastAsia" w:hAnsi="Cambria Math"/>
+                  </w:rPr>
+                  <m:t>8,8</m:t>
+                </m:r>
+              </m:e>
+            </m:d>
+            <m:r>
+              <w:rPr>
+                <w:rFonts w:ascii="Cambria Math" w:eastAsiaTheme="minorEastAsia" w:hAnsi="Cambria Math"/>
+              </w:rPr>
+              <m:t>,</m:t>
+            </m:r>
+            <m:d>
+              <m:dPr>
+                <m:ctrlPr>
+                  <w:rPr>
+                    <w:rFonts w:ascii="Cambria Math" w:eastAsiaTheme="minorEastAsia" w:hAnsi="Cambria Math"/>
+                    <w:i/>
+                  </w:rPr>
+                </m:ctrlPr>
+              </m:dPr>
+              <m:e>
+                <m:r>
+                  <w:rPr>
+                    <w:rFonts w:ascii="Cambria Math" w:eastAsiaTheme="minorEastAsia" w:hAnsi="Cambria Math"/>
+                  </w:rPr>
+                  <m:t>10,2</m:t>
+                </m:r>
+              </m:e>
+            </m:d>
+            <m:r>
+              <w:rPr>
+                <w:rFonts w:ascii="Cambria Math" w:eastAsiaTheme="minorEastAsia" w:hAnsi="Cambria Math"/>
+              </w:rPr>
+              <m:t>,</m:t>
+            </m:r>
+            <m:d>
+              <m:dPr>
+                <m:ctrlPr>
+                  <w:rPr>
+                    <w:rFonts w:ascii="Cambria Math" w:eastAsiaTheme="minorEastAsia" w:hAnsi="Cambria Math"/>
+                    <w:i/>
+                  </w:rPr>
+                </m:ctrlPr>
+              </m:dPr>
+              <m:e>
+                <m:r>
+                  <w:rPr>
+                    <w:rFonts w:ascii="Cambria Math" w:eastAsiaTheme="minorEastAsia" w:hAnsi="Cambria Math"/>
+                  </w:rPr>
+                  <m:t>10,9</m:t>
                 </m:r>
               </m:e>
             </m:d>
@@ -1073,8 +1629,6 @@
         </w:rPr>
         <w:t>10.13</w:t>
       </w:r>
-      <w:bookmarkStart w:id="0" w:name="_GoBack"/>
-      <w:bookmarkEnd w:id="0"/>
     </w:p>
     <w:p>
       <w:pPr>
@@ -1107,6 +1661,12 @@
             </m:r>
           </m:e>
           <m:sub>
+            <m:r>
+              <w:rPr>
+                <w:rFonts w:ascii="Cambria Math" w:hAnsi="Cambria Math"/>
+              </w:rPr>
+              <m:t>1</m:t>
+            </m:r>
             <m:r>
               <w:rPr>
                 <w:rFonts w:ascii="Cambria Math" w:hAnsi="Cambria Math"/>
@@ -1143,7 +1703,19 @@
               <w:rPr>
                 <w:rFonts w:ascii="Cambria Math" w:eastAsiaTheme="minorEastAsia" w:hAnsi="Cambria Math"/>
               </w:rPr>
-              <m:t>3,5</m:t>
+              <m:t>5</m:t>
+            </m:r>
+            <m:r>
+              <w:rPr>
+                <w:rFonts w:ascii="Cambria Math" w:eastAsiaTheme="minorEastAsia" w:hAnsi="Cambria Math"/>
+              </w:rPr>
+              <m:t>,</m:t>
+            </m:r>
+            <m:r>
+              <w:rPr>
+                <w:rFonts w:ascii="Cambria Math" w:eastAsiaTheme="minorEastAsia" w:hAnsi="Cambria Math"/>
+              </w:rPr>
+              <m:t>8</m:t>
             </m:r>
           </m:e>
         </m:d>
@@ -1175,7 +1747,19 @@
               <w:rPr>
                 <w:rFonts w:ascii="Cambria Math" w:eastAsiaTheme="minorEastAsia" w:hAnsi="Cambria Math"/>
               </w:rPr>
-              <m:t>2,5</m:t>
+              <m:t>3</m:t>
+            </m:r>
+            <m:r>
+              <w:rPr>
+                <w:rFonts w:ascii="Cambria Math" w:eastAsiaTheme="minorEastAsia" w:hAnsi="Cambria Math"/>
+              </w:rPr>
+              <m:t>,</m:t>
+            </m:r>
+            <m:r>
+              <w:rPr>
+                <w:rFonts w:ascii="Cambria Math" w:eastAsiaTheme="minorEastAsia" w:hAnsi="Cambria Math"/>
+              </w:rPr>
+              <m:t>0</m:t>
             </m:r>
           </m:e>
         </m:d>
@@ -1207,7 +1791,19 @@
               <w:rPr>
                 <w:rFonts w:ascii="Cambria Math" w:eastAsiaTheme="minorEastAsia" w:hAnsi="Cambria Math"/>
               </w:rPr>
-              <m:t>5,0</m:t>
+              <m:t>0</m:t>
+            </m:r>
+            <m:r>
+              <w:rPr>
+                <w:rFonts w:ascii="Cambria Math" w:eastAsiaTheme="minorEastAsia" w:hAnsi="Cambria Math"/>
+              </w:rPr>
+              <m:t>,</m:t>
+            </m:r>
+            <m:r>
+              <w:rPr>
+                <w:rFonts w:ascii="Cambria Math" w:eastAsiaTheme="minorEastAsia" w:hAnsi="Cambria Math"/>
+              </w:rPr>
+              <m:t>6</m:t>
             </m:r>
           </m:e>
         </m:d>
@@ -1244,13 +1840,19 @@
                 <w:rPr>
                   <w:rFonts w:ascii="Cambria Math" w:hAnsi="Cambria Math"/>
                 </w:rPr>
-                <m:t>3,</m:t>
+                <m:t>5</m:t>
+              </m:r>
+              <m:r>
+                <w:rPr>
+                  <w:rFonts w:ascii="Cambria Math" w:hAnsi="Cambria Math"/>
+                </w:rPr>
+                <m:t>,</m:t>
               </m:r>
               <m:r>
                 <w:rPr>
                   <w:rFonts w:ascii="Cambria Math" w:eastAsiaTheme="minorEastAsia" w:hAnsi="Cambria Math"/>
                 </w:rPr>
-                <m:t>2</m:t>
+                <m:t>9</m:t>
               </m:r>
               <m:ctrlPr>
                 <w:rPr>
@@ -1294,7 +1896,19 @@
                 <w:rPr>
                   <w:rFonts w:ascii="Cambria Math" w:hAnsi="Cambria Math"/>
                 </w:rPr>
-                <m:t>2,2</m:t>
+                <m:t>3</m:t>
+              </m:r>
+              <m:r>
+                <w:rPr>
+                  <w:rFonts w:ascii="Cambria Math" w:hAnsi="Cambria Math"/>
+                </w:rPr>
+                <m:t>,</m:t>
+              </m:r>
+              <m:r>
+                <w:rPr>
+                  <w:rFonts w:ascii="Cambria Math" w:hAnsi="Cambria Math"/>
+                </w:rPr>
+                <m:t>0</m:t>
               </m:r>
             </m:e>
           </m:d>
@@ -1327,7 +1941,19 @@
                 <w:rPr>
                   <w:rFonts w:ascii="Cambria Math" w:hAnsi="Cambria Math"/>
                 </w:rPr>
-                <m:t>5,0</m:t>
+                <m:t>0</m:t>
+              </m:r>
+              <m:r>
+                <w:rPr>
+                  <w:rFonts w:ascii="Cambria Math" w:hAnsi="Cambria Math"/>
+                </w:rPr>
+                <m:t>,</m:t>
+              </m:r>
+              <m:r>
+                <w:rPr>
+                  <w:rFonts w:ascii="Cambria Math" w:hAnsi="Cambria Math"/>
+                </w:rPr>
+                <m:t>11</m:t>
               </m:r>
             </m:e>
           </m:d>
@@ -1348,7 +1974,7 @@
         <w:t>10.14</w:t>
       </w:r>
     </w:p>
-    <w:bookmarkStart w:id="1" w:name="_Hlk528275685"/>
+    <w:bookmarkStart w:id="0" w:name="_Hlk528275685"/>
     <w:p>
       <w:pPr>
         <w:rPr>
@@ -1396,7 +2022,13 @@
               <w:rPr>
                 <w:rFonts w:ascii="Cambria Math" w:hAnsi="Cambria Math"/>
               </w:rPr>
-              <m:t>1,7</m:t>
+              <m:t>1,</m:t>
+            </m:r>
+            <m:r>
+              <w:rPr>
+                <w:rFonts w:ascii="Cambria Math" w:hAnsi="Cambria Math"/>
+              </w:rPr>
+              <m:t>6</m:t>
             </m:r>
           </m:e>
         </m:d>
@@ -1428,7 +2060,19 @@
               <w:rPr>
                 <w:rFonts w:ascii="Cambria Math" w:eastAsiaTheme="minorEastAsia" w:hAnsi="Cambria Math"/>
               </w:rPr>
-              <m:t>3,2</m:t>
+              <m:t>2</m:t>
+            </m:r>
+            <m:r>
+              <w:rPr>
+                <w:rFonts w:ascii="Cambria Math" w:eastAsiaTheme="minorEastAsia" w:hAnsi="Cambria Math"/>
+              </w:rPr>
+              <m:t>,</m:t>
+            </m:r>
+            <m:r>
+              <w:rPr>
+                <w:rFonts w:ascii="Cambria Math" w:eastAsiaTheme="minorEastAsia" w:hAnsi="Cambria Math"/>
+              </w:rPr>
+              <m:t>7</m:t>
             </m:r>
           </m:e>
         </m:d>
@@ -1481,7 +2125,7 @@
         </w:rPr>
         <w:t>.</w:t>
       </w:r>
-      <w:bookmarkEnd w:id="1"/>
+      <w:bookmarkEnd w:id="0"/>
     </w:p>
     <w:tbl>
       <w:tblPr>
@@ -1725,7 +2369,19 @@
                       <w:rPr>
                         <w:rFonts w:ascii="Cambria Math" w:hAnsi="Cambria Math"/>
                       </w:rPr>
-                      <m:t>3,2</m:t>
+                      <m:t>2</m:t>
+                    </m:r>
+                    <m:r>
+                      <w:rPr>
+                        <w:rFonts w:ascii="Cambria Math" w:hAnsi="Cambria Math"/>
+                      </w:rPr>
+                      <m:t>,</m:t>
+                    </m:r>
+                    <m:r>
+                      <w:rPr>
+                        <w:rFonts w:ascii="Cambria Math" w:hAnsi="Cambria Math"/>
+                      </w:rPr>
+                      <m:t>7</m:t>
                     </m:r>
                   </m:e>
                 </m:d>
@@ -1754,7 +2410,19 @@
                       <w:rPr>
                         <w:rFonts w:ascii="Cambria Math" w:hAnsi="Cambria Math"/>
                       </w:rPr>
-                      <m:t>3,2</m:t>
+                      <m:t>2</m:t>
+                    </m:r>
+                    <m:r>
+                      <w:rPr>
+                        <w:rFonts w:ascii="Cambria Math" w:hAnsi="Cambria Math"/>
+                      </w:rPr>
+                      <m:t>,</m:t>
+                    </m:r>
+                    <m:r>
+                      <w:rPr>
+                        <w:rFonts w:ascii="Cambria Math" w:hAnsi="Cambria Math"/>
+                      </w:rPr>
+                      <m:t>7</m:t>
                     </m:r>
                   </m:e>
                 </m:d>
@@ -1799,7 +2467,7 @@
                           <w:rPr>
                             <w:rFonts w:ascii="Cambria Math" w:eastAsiaTheme="minorEastAsia" w:hAnsi="Cambria Math"/>
                           </w:rPr>
-                          <m:t>3</m:t>
+                          <m:t>2</m:t>
                         </m:r>
                       </m:e>
                       <m:sup>
@@ -1823,7 +2491,19 @@
                       <w:rPr>
                         <w:rFonts w:ascii="Cambria Math" w:eastAsiaTheme="minorEastAsia" w:hAnsi="Cambria Math"/>
                       </w:rPr>
-                      <m:t>2*2</m:t>
+                      <m:t>2</m:t>
+                    </m:r>
+                    <m:r>
+                      <w:rPr>
+                        <w:rFonts w:ascii="Cambria Math" w:eastAsiaTheme="minorEastAsia" w:hAnsi="Cambria Math"/>
+                      </w:rPr>
+                      <m:t>*</m:t>
+                    </m:r>
+                    <m:r>
+                      <w:rPr>
+                        <w:rFonts w:ascii="Cambria Math" w:eastAsiaTheme="minorEastAsia" w:hAnsi="Cambria Math"/>
+                      </w:rPr>
+                      <m:t>7</m:t>
                     </m:r>
                   </m:den>
                 </m:f>
@@ -1831,7 +2511,13 @@
                   <w:rPr>
                     <w:rFonts w:ascii="Cambria Math" w:eastAsiaTheme="minorEastAsia" w:hAnsi="Cambria Math"/>
                   </w:rPr>
-                  <m:t>=7</m:t>
+                  <m:t>=</m:t>
+                </m:r>
+                <m:r>
+                  <w:rPr>
+                    <w:rFonts w:ascii="Cambria Math" w:eastAsiaTheme="minorEastAsia" w:hAnsi="Cambria Math"/>
+                  </w:rPr>
+                  <m:t>8</m:t>
                 </m:r>
               </m:oMath>
             </m:oMathPara>
@@ -1858,7 +2544,7 @@
                       <w:rPr>
                         <w:rFonts w:ascii="Cambria Math" w:hAnsi="Cambria Math"/>
                       </w:rPr>
-                      <m:t>7</m:t>
+                      <m:t>8</m:t>
                     </m:r>
                   </m:e>
                   <m:sup>
@@ -1874,7 +2560,37 @@
                   <w:rPr>
                     <w:rFonts w:ascii="Cambria Math" w:hAnsi="Cambria Math"/>
                   </w:rPr>
-                  <m:t>-3-3=10</m:t>
+                  <m:t>-</m:t>
+                </m:r>
+                <m:r>
+                  <w:rPr>
+                    <w:rFonts w:ascii="Cambria Math" w:hAnsi="Cambria Math"/>
+                  </w:rPr>
+                  <m:t>2</m:t>
+                </m:r>
+                <m:r>
+                  <w:rPr>
+                    <w:rFonts w:ascii="Cambria Math" w:hAnsi="Cambria Math"/>
+                  </w:rPr>
+                  <m:t>-</m:t>
+                </m:r>
+                <m:r>
+                  <w:rPr>
+                    <w:rFonts w:ascii="Cambria Math" w:hAnsi="Cambria Math"/>
+                  </w:rPr>
+                  <m:t>2</m:t>
+                </m:r>
+                <m:r>
+                  <w:rPr>
+                    <w:rFonts w:ascii="Cambria Math" w:hAnsi="Cambria Math"/>
+                  </w:rPr>
+                  <m:t>=</m:t>
+                </m:r>
+                <m:r>
+                  <w:rPr>
+                    <w:rFonts w:ascii="Cambria Math" w:hAnsi="Cambria Math"/>
+                  </w:rPr>
+                  <m:t>5</m:t>
                 </m:r>
               </m:oMath>
             </m:oMathPara>
@@ -1891,7 +2607,7 @@
                   <w:rPr>
                     <w:rFonts w:ascii="Cambria Math" w:hAnsi="Cambria Math"/>
                   </w:rPr>
-                  <m:t>7</m:t>
+                  <m:t>8</m:t>
                 </m:r>
                 <m:d>
                   <m:dPr>
@@ -1907,7 +2623,19 @@
                       <w:rPr>
                         <w:rFonts w:ascii="Cambria Math" w:hAnsi="Cambria Math"/>
                       </w:rPr>
-                      <m:t>3-10</m:t>
+                      <m:t>2</m:t>
+                    </m:r>
+                    <m:r>
+                      <w:rPr>
+                        <w:rFonts w:ascii="Cambria Math" w:hAnsi="Cambria Math"/>
+                      </w:rPr>
+                      <m:t>-</m:t>
+                    </m:r>
+                    <m:r>
+                      <w:rPr>
+                        <w:rFonts w:ascii="Cambria Math" w:hAnsi="Cambria Math"/>
+                      </w:rPr>
+                      <m:t>5</m:t>
                     </m:r>
                   </m:e>
                 </m:d>
@@ -1921,13 +2649,19 @@
                   <w:rPr>
                     <w:rFonts w:ascii="Cambria Math" w:hAnsi="Cambria Math"/>
                   </w:rPr>
+                  <m:t>7</m:t>
+                </m:r>
+                <m:r>
+                  <w:rPr>
+                    <w:rFonts w:ascii="Cambria Math" w:eastAsiaTheme="minorEastAsia" w:hAnsi="Cambria Math"/>
+                  </w:rPr>
+                  <m:t>=</m:t>
+                </m:r>
+                <m:r>
+                  <w:rPr>
+                    <w:rFonts w:ascii="Cambria Math" w:eastAsiaTheme="minorEastAsia" w:hAnsi="Cambria Math"/>
+                  </w:rPr>
                   <m:t>2</m:t>
-                </m:r>
-                <m:r>
-                  <w:rPr>
-                    <w:rFonts w:ascii="Cambria Math" w:eastAsiaTheme="minorEastAsia" w:hAnsi="Cambria Math"/>
-                  </w:rPr>
-                  <m:t>=4</m:t>
                 </m:r>
               </m:oMath>
             </m:oMathPara>
@@ -1955,7 +2689,7 @@
                       <w:rPr>
                         <w:rFonts w:ascii="Cambria Math" w:hAnsi="Cambria Math"/>
                       </w:rPr>
-                      <m:t>10,4</m:t>
+                      <m:t>5,2</m:t>
                     </m:r>
                   </m:e>
                 </m:d>
@@ -2016,7 +2750,7 @@
                       <w:rPr>
                         <w:rFonts w:ascii="Cambria Math" w:eastAsia="Times New Roman" w:hAnsi="Cambria Math" w:cs="Times New Roman"/>
                       </w:rPr>
-                      <m:t>3,2</m:t>
+                      <m:t>2,7</m:t>
                     </m:r>
                   </m:e>
                 </m:d>
@@ -2050,7 +2784,7 @@
                       <w:rPr>
                         <w:rFonts w:ascii="Cambria Math" w:eastAsia="Calibri" w:hAnsi="Cambria Math" w:cs="Times New Roman"/>
                       </w:rPr>
-                      <m:t>10,4</m:t>
+                      <m:t>5,2</m:t>
                     </m:r>
                   </m:e>
                 </m:d>
@@ -2084,7 +2818,19 @@
                       <w:rPr>
                         <w:rFonts w:ascii="Cambria Math" w:eastAsia="Calibri" w:hAnsi="Cambria Math" w:cs="Times New Roman"/>
                       </w:rPr>
-                      <m:t>2-4</m:t>
+                      <m:t>7</m:t>
+                    </m:r>
+                    <m:r>
+                      <w:rPr>
+                        <w:rFonts w:ascii="Cambria Math" w:eastAsia="Calibri" w:hAnsi="Cambria Math" w:cs="Times New Roman"/>
+                      </w:rPr>
+                      <m:t>-</m:t>
+                    </m:r>
+                    <m:r>
+                      <w:rPr>
+                        <w:rFonts w:ascii="Cambria Math" w:eastAsia="Calibri" w:hAnsi="Cambria Math" w:cs="Times New Roman"/>
+                      </w:rPr>
+                      <m:t>2</m:t>
                     </m:r>
                   </m:num>
                   <m:den>
@@ -2092,7 +2838,19 @@
                       <w:rPr>
                         <w:rFonts w:ascii="Cambria Math" w:eastAsia="Calibri" w:hAnsi="Cambria Math" w:cs="Times New Roman"/>
                       </w:rPr>
-                      <m:t>3-10</m:t>
+                      <m:t>2</m:t>
+                    </m:r>
+                    <m:r>
+                      <w:rPr>
+                        <w:rFonts w:ascii="Cambria Math" w:eastAsia="Calibri" w:hAnsi="Cambria Math" w:cs="Times New Roman"/>
+                      </w:rPr>
+                      <m:t>-</m:t>
+                    </m:r>
+                    <m:r>
+                      <w:rPr>
+                        <w:rFonts w:ascii="Cambria Math" w:eastAsia="Calibri" w:hAnsi="Cambria Math" w:cs="Times New Roman"/>
+                      </w:rPr>
+                      <m:t>5</m:t>
                     </m:r>
                   </m:den>
                 </m:f>
@@ -2100,7 +2858,13 @@
                   <w:rPr>
                     <w:rFonts w:ascii="Cambria Math" w:eastAsia="Calibri" w:hAnsi="Cambria Math" w:cs="Times New Roman"/>
                   </w:rPr>
-                  <m:t>=5</m:t>
+                  <m:t>=</m:t>
+                </m:r>
+                <m:r>
+                  <w:rPr>
+                    <w:rFonts w:ascii="Cambria Math" w:eastAsia="Calibri" w:hAnsi="Cambria Math" w:cs="Times New Roman"/>
+                  </w:rPr>
+                  <m:t>2</m:t>
                 </m:r>
               </m:oMath>
             </m:oMathPara>
@@ -2132,7 +2896,7 @@
                       <w:rPr>
                         <w:rFonts w:ascii="Cambria Math" w:eastAsia="Calibri" w:hAnsi="Cambria Math" w:cs="Times New Roman"/>
                       </w:rPr>
-                      <m:t>5</m:t>
+                      <m:t>2</m:t>
                     </m:r>
                   </m:e>
                   <m:sup>
@@ -2148,7 +2912,37 @@
                   <w:rPr>
                     <w:rFonts w:ascii="Cambria Math" w:eastAsia="Calibri" w:hAnsi="Cambria Math" w:cs="Times New Roman"/>
                   </w:rPr>
-                  <m:t>-3-10=1</m:t>
+                  <m:t>-</m:t>
+                </m:r>
+                <m:r>
+                  <w:rPr>
+                    <w:rFonts w:ascii="Cambria Math" w:eastAsia="Calibri" w:hAnsi="Cambria Math" w:cs="Times New Roman"/>
+                  </w:rPr>
+                  <m:t>2</m:t>
+                </m:r>
+                <m:r>
+                  <w:rPr>
+                    <w:rFonts w:ascii="Cambria Math" w:eastAsia="Calibri" w:hAnsi="Cambria Math" w:cs="Times New Roman"/>
+                  </w:rPr>
+                  <m:t>-</m:t>
+                </m:r>
+                <m:r>
+                  <w:rPr>
+                    <w:rFonts w:ascii="Cambria Math" w:eastAsia="Calibri" w:hAnsi="Cambria Math" w:cs="Times New Roman"/>
+                  </w:rPr>
+                  <m:t>5</m:t>
+                </m:r>
+                <m:r>
+                  <w:rPr>
+                    <w:rFonts w:ascii="Cambria Math" w:eastAsia="Calibri" w:hAnsi="Cambria Math" w:cs="Times New Roman"/>
+                  </w:rPr>
+                  <m:t>=</m:t>
+                </m:r>
+                <m:r>
+                  <w:rPr>
+                    <w:rFonts w:ascii="Cambria Math" w:eastAsia="Calibri" w:hAnsi="Cambria Math" w:cs="Times New Roman"/>
+                  </w:rPr>
+                  <m:t>8</m:t>
                 </m:r>
               </m:oMath>
             </m:oMathPara>
@@ -2170,7 +2964,7 @@
                   <w:rPr>
                     <w:rFonts w:ascii="Cambria Math" w:eastAsia="Calibri" w:hAnsi="Cambria Math" w:cs="Times New Roman"/>
                   </w:rPr>
-                  <m:t>5</m:t>
+                  <m:t>2</m:t>
                 </m:r>
                 <m:d>
                   <m:dPr>
@@ -2186,7 +2980,19 @@
                       <w:rPr>
                         <w:rFonts w:ascii="Cambria Math" w:eastAsia="Calibri" w:hAnsi="Cambria Math" w:cs="Times New Roman"/>
                       </w:rPr>
-                      <m:t>3-1</m:t>
+                      <m:t>2</m:t>
+                    </m:r>
+                    <m:r>
+                      <w:rPr>
+                        <w:rFonts w:ascii="Cambria Math" w:eastAsia="Calibri" w:hAnsi="Cambria Math" w:cs="Times New Roman"/>
+                      </w:rPr>
+                      <m:t>-</m:t>
+                    </m:r>
+                    <m:r>
+                      <w:rPr>
+                        <w:rFonts w:ascii="Cambria Math" w:eastAsia="Calibri" w:hAnsi="Cambria Math" w:cs="Times New Roman"/>
+                      </w:rPr>
+                      <m:t>8</m:t>
                     </m:r>
                   </m:e>
                 </m:d>
@@ -2194,7 +3000,25 @@
                   <w:rPr>
                     <w:rFonts w:ascii="Cambria Math" w:eastAsia="Calibri" w:hAnsi="Cambria Math" w:cs="Times New Roman"/>
                   </w:rPr>
-                  <m:t>-2=8</m:t>
+                  <m:t>-</m:t>
+                </m:r>
+                <m:r>
+                  <w:rPr>
+                    <w:rFonts w:ascii="Cambria Math" w:eastAsia="Calibri" w:hAnsi="Cambria Math" w:cs="Times New Roman"/>
+                  </w:rPr>
+                  <m:t>7</m:t>
+                </m:r>
+                <m:r>
+                  <w:rPr>
+                    <w:rFonts w:ascii="Cambria Math" w:eastAsia="Calibri" w:hAnsi="Cambria Math" w:cs="Times New Roman"/>
+                  </w:rPr>
+                  <m:t>=</m:t>
+                </m:r>
+                <m:r>
+                  <w:rPr>
+                    <w:rFonts w:ascii="Cambria Math" w:eastAsia="Calibri" w:hAnsi="Cambria Math" w:cs="Times New Roman"/>
+                  </w:rPr>
+                  <m:t>3</m:t>
                 </m:r>
               </m:oMath>
             </m:oMathPara>
@@ -2227,7 +3051,13 @@
                       <w:rPr>
                         <w:rFonts w:ascii="Cambria Math" w:eastAsia="Calibri" w:hAnsi="Cambria Math" w:cs="Times New Roman"/>
                       </w:rPr>
-                      <m:t>1,8</m:t>
+                      <m:t>8</m:t>
+                    </m:r>
+                    <m:r>
+                      <w:rPr>
+                        <w:rFonts w:ascii="Cambria Math" w:eastAsia="Calibri" w:hAnsi="Cambria Math" w:cs="Times New Roman"/>
+                      </w:rPr>
+                      <m:t>,3</m:t>
                     </m:r>
                   </m:e>
                 </m:d>
@@ -2278,7 +3108,7 @@
                   <m:dPr>
                     <m:ctrlPr>
                       <w:rPr>
-                        <w:rFonts w:ascii="Cambria Math" w:hAnsi="Cambria Math"/>
+                        <w:rFonts w:ascii="Cambria Math" w:eastAsia="Times New Roman" w:hAnsi="Cambria Math" w:cs="Times New Roman"/>
                         <w:i/>
                       </w:rPr>
                     </m:ctrlPr>
@@ -2286,9 +3116,9 @@
                   <m:e>
                     <m:r>
                       <w:rPr>
-                        <w:rFonts w:ascii="Cambria Math" w:hAnsi="Cambria Math"/>
-                      </w:rPr>
-                      <m:t>3,2</m:t>
+                        <w:rFonts w:ascii="Cambria Math" w:eastAsia="Times New Roman" w:hAnsi="Cambria Math" w:cs="Times New Roman"/>
+                      </w:rPr>
+                      <m:t>2,7</m:t>
                     </m:r>
                   </m:e>
                 </m:d>
@@ -2322,7 +3152,7 @@
                       <w:rPr>
                         <w:rFonts w:ascii="Cambria Math" w:eastAsia="Times New Roman" w:hAnsi="Cambria Math" w:cs="Times New Roman"/>
                       </w:rPr>
-                      <m:t>1,8</m:t>
+                      <m:t>8,3</m:t>
                     </m:r>
                   </m:e>
                 </m:d>
@@ -2356,7 +3186,19 @@
                       <w:rPr>
                         <w:rFonts w:ascii="Cambria Math" w:eastAsia="Calibri" w:hAnsi="Cambria Math" w:cs="Times New Roman"/>
                       </w:rPr>
-                      <m:t>2-8</m:t>
+                      <m:t>7</m:t>
+                    </m:r>
+                    <m:r>
+                      <w:rPr>
+                        <w:rFonts w:ascii="Cambria Math" w:eastAsia="Calibri" w:hAnsi="Cambria Math" w:cs="Times New Roman"/>
+                      </w:rPr>
+                      <m:t>-</m:t>
+                    </m:r>
+                    <m:r>
+                      <w:rPr>
+                        <w:rFonts w:ascii="Cambria Math" w:eastAsia="Calibri" w:hAnsi="Cambria Math" w:cs="Times New Roman"/>
+                      </w:rPr>
+                      <m:t>3</m:t>
                     </m:r>
                   </m:num>
                   <m:den>
@@ -2364,7 +3206,7 @@
                       <w:rPr>
                         <w:rFonts w:ascii="Cambria Math" w:eastAsia="Calibri" w:hAnsi="Cambria Math" w:cs="Times New Roman"/>
                       </w:rPr>
-                      <m:t>3-1</m:t>
+                      <m:t>2-8</m:t>
                     </m:r>
                   </m:den>
                 </m:f>
@@ -2372,7 +3214,13 @@
                   <w:rPr>
                     <w:rFonts w:ascii="Cambria Math" w:eastAsia="Calibri" w:hAnsi="Cambria Math" w:cs="Times New Roman"/>
                   </w:rPr>
-                  <m:t>=8</m:t>
+                  <m:t>=</m:t>
+                </m:r>
+                <m:r>
+                  <w:rPr>
+                    <w:rFonts w:ascii="Cambria Math" w:eastAsia="Calibri" w:hAnsi="Cambria Math" w:cs="Times New Roman"/>
+                  </w:rPr>
+                  <m:t>3</m:t>
                 </m:r>
               </m:oMath>
             </m:oMathPara>
@@ -2404,7 +3252,7 @@
                       <w:rPr>
                         <w:rFonts w:ascii="Cambria Math" w:eastAsia="Calibri" w:hAnsi="Cambria Math" w:cs="Times New Roman"/>
                       </w:rPr>
-                      <m:t>8</m:t>
+                      <m:t>3</m:t>
                     </m:r>
                   </m:e>
                   <m:sup>
@@ -2420,7 +3268,37 @@
                   <w:rPr>
                     <w:rFonts w:ascii="Cambria Math" w:eastAsia="Calibri" w:hAnsi="Cambria Math" w:cs="Times New Roman"/>
                   </w:rPr>
-                  <m:t>-3-1=5</m:t>
+                  <m:t>-</m:t>
+                </m:r>
+                <m:r>
+                  <w:rPr>
+                    <w:rFonts w:ascii="Cambria Math" w:eastAsia="Calibri" w:hAnsi="Cambria Math" w:cs="Times New Roman"/>
+                  </w:rPr>
+                  <m:t>2</m:t>
+                </m:r>
+                <m:r>
+                  <w:rPr>
+                    <w:rFonts w:ascii="Cambria Math" w:eastAsia="Calibri" w:hAnsi="Cambria Math" w:cs="Times New Roman"/>
+                  </w:rPr>
+                  <m:t>-</m:t>
+                </m:r>
+                <m:r>
+                  <w:rPr>
+                    <w:rFonts w:ascii="Cambria Math" w:eastAsia="Calibri" w:hAnsi="Cambria Math" w:cs="Times New Roman"/>
+                  </w:rPr>
+                  <m:t>8</m:t>
+                </m:r>
+                <m:r>
+                  <w:rPr>
+                    <w:rFonts w:ascii="Cambria Math" w:eastAsia="Calibri" w:hAnsi="Cambria Math" w:cs="Times New Roman"/>
+                  </w:rPr>
+                  <m:t>=</m:t>
+                </m:r>
+                <m:r>
+                  <w:rPr>
+                    <w:rFonts w:ascii="Cambria Math" w:eastAsia="Calibri" w:hAnsi="Cambria Math" w:cs="Times New Roman"/>
+                  </w:rPr>
+                  <m:t>10</m:t>
                 </m:r>
               </m:oMath>
             </m:oMathPara>
@@ -2442,7 +3320,7 @@
                   <w:rPr>
                     <w:rFonts w:ascii="Cambria Math" w:eastAsia="Calibri" w:hAnsi="Cambria Math" w:cs="Times New Roman"/>
                   </w:rPr>
-                  <m:t>8</m:t>
+                  <m:t>10</m:t>
                 </m:r>
                 <m:d>
                   <m:dPr>
@@ -2458,7 +3336,19 @@
                       <w:rPr>
                         <w:rFonts w:ascii="Cambria Math" w:eastAsia="Calibri" w:hAnsi="Cambria Math" w:cs="Times New Roman"/>
                       </w:rPr>
-                      <m:t>3-5</m:t>
+                      <m:t>2</m:t>
+                    </m:r>
+                    <m:r>
+                      <w:rPr>
+                        <w:rFonts w:ascii="Cambria Math" w:eastAsia="Calibri" w:hAnsi="Cambria Math" w:cs="Times New Roman"/>
+                      </w:rPr>
+                      <m:t>-</m:t>
+                    </m:r>
+                    <m:r>
+                      <w:rPr>
+                        <w:rFonts w:ascii="Cambria Math" w:eastAsia="Calibri" w:hAnsi="Cambria Math" w:cs="Times New Roman"/>
+                      </w:rPr>
+                      <m:t>10</m:t>
                     </m:r>
                   </m:e>
                 </m:d>
@@ -2466,7 +3356,25 @@
                   <w:rPr>
                     <w:rFonts w:ascii="Cambria Math" w:eastAsia="Calibri" w:hAnsi="Cambria Math" w:cs="Times New Roman"/>
                   </w:rPr>
-                  <m:t>-2=4</m:t>
+                  <m:t>-</m:t>
+                </m:r>
+                <m:r>
+                  <w:rPr>
+                    <w:rFonts w:ascii="Cambria Math" w:eastAsia="Calibri" w:hAnsi="Cambria Math" w:cs="Times New Roman"/>
+                  </w:rPr>
+                  <m:t>7</m:t>
+                </m:r>
+                <m:r>
+                  <w:rPr>
+                    <w:rFonts w:ascii="Cambria Math" w:eastAsia="Calibri" w:hAnsi="Cambria Math" w:cs="Times New Roman"/>
+                  </w:rPr>
+                  <m:t>=</m:t>
+                </m:r>
+                <m:r>
+                  <w:rPr>
+                    <w:rFonts w:ascii="Cambria Math" w:eastAsia="Calibri" w:hAnsi="Cambria Math" w:cs="Times New Roman"/>
+                  </w:rPr>
+                  <m:t>2</m:t>
                 </m:r>
               </m:oMath>
             </m:oMathPara>
@@ -2499,7 +3407,7 @@
                       <w:rPr>
                         <w:rFonts w:ascii="Cambria Math" w:eastAsia="Calibri" w:hAnsi="Cambria Math" w:cs="Times New Roman"/>
                       </w:rPr>
-                      <m:t>5,4</m:t>
+                      <m:t>10,2</m:t>
                     </m:r>
                   </m:e>
                 </m:d>
@@ -2528,25 +3436,7 @@
                   <w:rPr>
                     <w:rFonts w:ascii="Cambria Math" w:eastAsia="Calibri" w:hAnsi="Cambria Math" w:cs="Times New Roman"/>
                   </w:rPr>
-                  <m:t>5</m:t>
-                </m:r>
-                <m:r>
-                  <w:rPr>
-                    <w:rFonts w:ascii="Cambria Math" w:eastAsia="Calibri" w:hAnsi="Cambria Math" w:cs="Times New Roman"/>
-                  </w:rPr>
-                  <m:t>×G=G+</m:t>
-                </m:r>
-                <m:r>
-                  <w:rPr>
-                    <w:rFonts w:ascii="Cambria Math" w:eastAsia="Calibri" w:hAnsi="Cambria Math" w:cs="Times New Roman"/>
-                  </w:rPr>
-                  <m:t>4</m:t>
-                </m:r>
-                <m:r>
-                  <w:rPr>
-                    <w:rFonts w:ascii="Cambria Math" w:eastAsia="Calibri" w:hAnsi="Cambria Math" w:cs="Times New Roman"/>
-                  </w:rPr>
-                  <m:t>G</m:t>
+                  <m:t>5×G=G+4G</m:t>
                 </m:r>
               </m:oMath>
             </m:oMathPara>
@@ -2568,7 +3458,7 @@
                   <m:dPr>
                     <m:ctrlPr>
                       <w:rPr>
-                        <w:rFonts w:ascii="Cambria Math" w:hAnsi="Cambria Math"/>
+                        <w:rFonts w:ascii="Cambria Math" w:eastAsia="Times New Roman" w:hAnsi="Cambria Math" w:cs="Times New Roman"/>
                         <w:i/>
                       </w:rPr>
                     </m:ctrlPr>
@@ -2576,9 +3466,9 @@
                   <m:e>
                     <m:r>
                       <w:rPr>
-                        <w:rFonts w:ascii="Cambria Math" w:hAnsi="Cambria Math"/>
-                      </w:rPr>
-                      <m:t>3,2</m:t>
+                        <w:rFonts w:ascii="Cambria Math" w:eastAsia="Times New Roman" w:hAnsi="Cambria Math" w:cs="Times New Roman"/>
+                      </w:rPr>
+                      <m:t>2,7</m:t>
                     </m:r>
                   </m:e>
                 </m:d>
@@ -2612,7 +3502,7 @@
                       <w:rPr>
                         <w:rFonts w:ascii="Cambria Math" w:eastAsia="Times New Roman" w:hAnsi="Cambria Math" w:cs="Times New Roman"/>
                       </w:rPr>
-                      <m:t>5,4</m:t>
+                      <m:t>10,2</m:t>
                     </m:r>
                   </m:e>
                 </m:d>
@@ -2646,7 +3536,19 @@
                       <w:rPr>
                         <w:rFonts w:ascii="Cambria Math" w:eastAsia="Calibri" w:hAnsi="Cambria Math" w:cs="Times New Roman"/>
                       </w:rPr>
-                      <m:t>2-4</m:t>
+                      <m:t>7</m:t>
+                    </m:r>
+                    <m:r>
+                      <w:rPr>
+                        <w:rFonts w:ascii="Cambria Math" w:eastAsia="Calibri" w:hAnsi="Cambria Math" w:cs="Times New Roman"/>
+                      </w:rPr>
+                      <m:t>-</m:t>
+                    </m:r>
+                    <m:r>
+                      <w:rPr>
+                        <w:rFonts w:ascii="Cambria Math" w:eastAsia="Calibri" w:hAnsi="Cambria Math" w:cs="Times New Roman"/>
+                      </w:rPr>
+                      <m:t>2</m:t>
                     </m:r>
                   </m:num>
                   <m:den>
@@ -2654,7 +3556,19 @@
                       <w:rPr>
                         <w:rFonts w:ascii="Cambria Math" w:eastAsia="Calibri" w:hAnsi="Cambria Math" w:cs="Times New Roman"/>
                       </w:rPr>
-                      <m:t>3-5</m:t>
+                      <m:t>2</m:t>
+                    </m:r>
+                    <m:r>
+                      <w:rPr>
+                        <w:rFonts w:ascii="Cambria Math" w:eastAsia="Calibri" w:hAnsi="Cambria Math" w:cs="Times New Roman"/>
+                      </w:rPr>
+                      <m:t>-</m:t>
+                    </m:r>
+                    <m:r>
+                      <w:rPr>
+                        <w:rFonts w:ascii="Cambria Math" w:eastAsia="Calibri" w:hAnsi="Cambria Math" w:cs="Times New Roman"/>
+                      </w:rPr>
+                      <m:t>10</m:t>
                     </m:r>
                   </m:den>
                 </m:f>
@@ -2662,7 +3576,13 @@
                   <w:rPr>
                     <w:rFonts w:ascii="Cambria Math" w:eastAsia="Calibri" w:hAnsi="Cambria Math" w:cs="Times New Roman"/>
                   </w:rPr>
-                  <m:t>=1</m:t>
+                  <m:t>=</m:t>
+                </m:r>
+                <m:r>
+                  <w:rPr>
+                    <w:rFonts w:ascii="Cambria Math" w:eastAsia="Calibri" w:hAnsi="Cambria Math" w:cs="Times New Roman"/>
+                  </w:rPr>
+                  <m:t>9</m:t>
                 </m:r>
               </m:oMath>
             </m:oMathPara>
@@ -2694,7 +3614,7 @@
                       <w:rPr>
                         <w:rFonts w:ascii="Cambria Math" w:eastAsia="Calibri" w:hAnsi="Cambria Math" w:cs="Times New Roman"/>
                       </w:rPr>
-                      <m:t>1</m:t>
+                      <m:t>9</m:t>
                     </m:r>
                   </m:e>
                   <m:sup>
@@ -2710,7 +3630,37 @@
                   <w:rPr>
                     <w:rFonts w:ascii="Cambria Math" w:eastAsia="Calibri" w:hAnsi="Cambria Math" w:cs="Times New Roman"/>
                   </w:rPr>
-                  <m:t>-3-5=4</m:t>
+                  <m:t>-</m:t>
+                </m:r>
+                <m:r>
+                  <w:rPr>
+                    <w:rFonts w:ascii="Cambria Math" w:eastAsia="Calibri" w:hAnsi="Cambria Math" w:cs="Times New Roman"/>
+                  </w:rPr>
+                  <m:t>2</m:t>
+                </m:r>
+                <m:r>
+                  <w:rPr>
+                    <w:rFonts w:ascii="Cambria Math" w:eastAsia="Calibri" w:hAnsi="Cambria Math" w:cs="Times New Roman"/>
+                  </w:rPr>
+                  <m:t>-</m:t>
+                </m:r>
+                <m:r>
+                  <w:rPr>
+                    <w:rFonts w:ascii="Cambria Math" w:eastAsia="Calibri" w:hAnsi="Cambria Math" w:cs="Times New Roman"/>
+                  </w:rPr>
+                  <m:t>10</m:t>
+                </m:r>
+                <m:r>
+                  <w:rPr>
+                    <w:rFonts w:ascii="Cambria Math" w:eastAsia="Calibri" w:hAnsi="Cambria Math" w:cs="Times New Roman"/>
+                  </w:rPr>
+                  <m:t>=</m:t>
+                </m:r>
+                <m:r>
+                  <w:rPr>
+                    <w:rFonts w:ascii="Cambria Math" w:eastAsia="Calibri" w:hAnsi="Cambria Math" w:cs="Times New Roman"/>
+                  </w:rPr>
+                  <m:t>3</m:t>
                 </m:r>
               </m:oMath>
             </m:oMathPara>
@@ -2732,7 +3682,7 @@
                   <w:rPr>
                     <w:rFonts w:ascii="Cambria Math" w:eastAsia="Calibri" w:hAnsi="Cambria Math" w:cs="Times New Roman"/>
                   </w:rPr>
-                  <m:t>1</m:t>
+                  <m:t>9</m:t>
                 </m:r>
                 <m:d>
                   <m:dPr>
@@ -2748,7 +3698,19 @@
                       <w:rPr>
                         <w:rFonts w:ascii="Cambria Math" w:eastAsia="Calibri" w:hAnsi="Cambria Math" w:cs="Times New Roman"/>
                       </w:rPr>
-                      <m:t>3-4</m:t>
+                      <m:t>2</m:t>
+                    </m:r>
+                    <m:r>
+                      <w:rPr>
+                        <w:rFonts w:ascii="Cambria Math" w:eastAsia="Calibri" w:hAnsi="Cambria Math" w:cs="Times New Roman"/>
+                      </w:rPr>
+                      <m:t>-</m:t>
+                    </m:r>
+                    <m:r>
+                      <w:rPr>
+                        <w:rFonts w:ascii="Cambria Math" w:eastAsia="Calibri" w:hAnsi="Cambria Math" w:cs="Times New Roman"/>
+                      </w:rPr>
+                      <m:t>3</m:t>
                     </m:r>
                   </m:e>
                 </m:d>
@@ -2756,7 +3718,25 @@
                   <w:rPr>
                     <w:rFonts w:ascii="Cambria Math" w:eastAsia="Calibri" w:hAnsi="Cambria Math" w:cs="Times New Roman"/>
                   </w:rPr>
-                  <m:t>-2=8</m:t>
+                  <m:t>-</m:t>
+                </m:r>
+                <m:r>
+                  <w:rPr>
+                    <w:rFonts w:ascii="Cambria Math" w:eastAsia="Calibri" w:hAnsi="Cambria Math" w:cs="Times New Roman"/>
+                  </w:rPr>
+                  <m:t>7</m:t>
+                </m:r>
+                <m:r>
+                  <w:rPr>
+                    <w:rFonts w:ascii="Cambria Math" w:eastAsia="Calibri" w:hAnsi="Cambria Math" w:cs="Times New Roman"/>
+                  </w:rPr>
+                  <m:t>=</m:t>
+                </m:r>
+                <m:r>
+                  <w:rPr>
+                    <w:rFonts w:ascii="Cambria Math" w:eastAsia="Calibri" w:hAnsi="Cambria Math" w:cs="Times New Roman"/>
+                  </w:rPr>
+                  <m:t>6</m:t>
                 </m:r>
               </m:oMath>
             </m:oMathPara>
@@ -2789,7 +3769,7 @@
                       <w:rPr>
                         <w:rFonts w:ascii="Cambria Math" w:eastAsia="Calibri" w:hAnsi="Cambria Math" w:cs="Times New Roman"/>
                       </w:rPr>
-                      <m:t>4,8</m:t>
+                      <m:t>3,6</m:t>
                     </m:r>
                   </m:e>
                 </m:d>
@@ -2818,25 +3798,7 @@
                   <w:rPr>
                     <w:rFonts w:ascii="Cambria Math" w:eastAsia="Calibri" w:hAnsi="Cambria Math" w:cs="Times New Roman"/>
                   </w:rPr>
-                  <m:t>6</m:t>
-                </m:r>
-                <m:r>
-                  <w:rPr>
-                    <w:rFonts w:ascii="Cambria Math" w:eastAsia="Calibri" w:hAnsi="Cambria Math" w:cs="Times New Roman"/>
-                  </w:rPr>
-                  <m:t>×G=G+</m:t>
-                </m:r>
-                <m:r>
-                  <w:rPr>
-                    <w:rFonts w:ascii="Cambria Math" w:eastAsia="Calibri" w:hAnsi="Cambria Math" w:cs="Times New Roman"/>
-                  </w:rPr>
-                  <m:t>5</m:t>
-                </m:r>
-                <m:r>
-                  <w:rPr>
-                    <w:rFonts w:ascii="Cambria Math" w:eastAsia="Calibri" w:hAnsi="Cambria Math" w:cs="Times New Roman"/>
-                  </w:rPr>
-                  <m:t>G</m:t>
+                  <m:t>6×G=G+5G</m:t>
                 </m:r>
               </m:oMath>
             </m:oMathPara>
@@ -2858,7 +3820,7 @@
                   <m:dPr>
                     <m:ctrlPr>
                       <w:rPr>
-                        <w:rFonts w:ascii="Cambria Math" w:hAnsi="Cambria Math"/>
+                        <w:rFonts w:ascii="Cambria Math" w:eastAsia="Times New Roman" w:hAnsi="Cambria Math" w:cs="Times New Roman"/>
                         <w:i/>
                       </w:rPr>
                     </m:ctrlPr>
@@ -2866,9 +3828,9 @@
                   <m:e>
                     <m:r>
                       <w:rPr>
-                        <w:rFonts w:ascii="Cambria Math" w:hAnsi="Cambria Math"/>
-                      </w:rPr>
-                      <m:t>3,2</m:t>
+                        <w:rFonts w:ascii="Cambria Math" w:eastAsia="Times New Roman" w:hAnsi="Cambria Math" w:cs="Times New Roman"/>
+                      </w:rPr>
+                      <m:t>2,7</m:t>
                     </m:r>
                   </m:e>
                 </m:d>
@@ -2902,7 +3864,7 @@
                       <w:rPr>
                         <w:rFonts w:ascii="Cambria Math" w:eastAsia="Times New Roman" w:hAnsi="Cambria Math" w:cs="Times New Roman"/>
                       </w:rPr>
-                      <m:t>4,8</m:t>
+                      <m:t>3,6</m:t>
                     </m:r>
                   </m:e>
                 </m:d>
@@ -2936,7 +3898,7 @@
                       <w:rPr>
                         <w:rFonts w:ascii="Cambria Math" w:eastAsia="Calibri" w:hAnsi="Cambria Math" w:cs="Times New Roman"/>
                       </w:rPr>
-                      <m:t>2-8</m:t>
+                      <m:t>7-6</m:t>
                     </m:r>
                   </m:num>
                   <m:den>
@@ -2944,7 +3906,7 @@
                       <w:rPr>
                         <w:rFonts w:ascii="Cambria Math" w:eastAsia="Calibri" w:hAnsi="Cambria Math" w:cs="Times New Roman"/>
                       </w:rPr>
-                      <m:t>3-4</m:t>
+                      <m:t>2-3</m:t>
                     </m:r>
                   </m:den>
                 </m:f>
@@ -2952,7 +3914,13 @@
                   <w:rPr>
                     <w:rFonts w:ascii="Cambria Math" w:eastAsia="Calibri" w:hAnsi="Cambria Math" w:cs="Times New Roman"/>
                   </w:rPr>
-                  <m:t>=6</m:t>
+                  <m:t>=</m:t>
+                </m:r>
+                <m:r>
+                  <w:rPr>
+                    <w:rFonts w:ascii="Cambria Math" w:eastAsia="Calibri" w:hAnsi="Cambria Math" w:cs="Times New Roman"/>
+                  </w:rPr>
+                  <m:t>10</m:t>
                 </m:r>
               </m:oMath>
             </m:oMathPara>
@@ -2984,7 +3952,7 @@
                       <w:rPr>
                         <w:rFonts w:ascii="Cambria Math" w:eastAsia="Calibri" w:hAnsi="Cambria Math" w:cs="Times New Roman"/>
                       </w:rPr>
-                      <m:t>6</m:t>
+                      <m:t>10</m:t>
                     </m:r>
                   </m:e>
                   <m:sup>
@@ -3000,7 +3968,31 @@
                   <w:rPr>
                     <w:rFonts w:ascii="Cambria Math" w:eastAsia="Calibri" w:hAnsi="Cambria Math" w:cs="Times New Roman"/>
                   </w:rPr>
-                  <m:t>-3-4=7</m:t>
+                  <m:t>-</m:t>
+                </m:r>
+                <m:r>
+                  <w:rPr>
+                    <w:rFonts w:ascii="Cambria Math" w:eastAsia="Calibri" w:hAnsi="Cambria Math" w:cs="Times New Roman"/>
+                  </w:rPr>
+                  <m:t>2</m:t>
+                </m:r>
+                <m:r>
+                  <w:rPr>
+                    <w:rFonts w:ascii="Cambria Math" w:eastAsia="Calibri" w:hAnsi="Cambria Math" w:cs="Times New Roman"/>
+                  </w:rPr>
+                  <m:t>-</m:t>
+                </m:r>
+                <m:r>
+                  <w:rPr>
+                    <w:rFonts w:ascii="Cambria Math" w:eastAsia="Calibri" w:hAnsi="Cambria Math" w:cs="Times New Roman"/>
+                  </w:rPr>
+                  <m:t>3</m:t>
+                </m:r>
+                <m:r>
+                  <w:rPr>
+                    <w:rFonts w:ascii="Cambria Math" w:eastAsia="Calibri" w:hAnsi="Cambria Math" w:cs="Times New Roman"/>
+                  </w:rPr>
+                  <m:t>=7</m:t>
                 </m:r>
               </m:oMath>
             </m:oMathPara>
@@ -3022,7 +4014,7 @@
                   <w:rPr>
                     <w:rFonts w:ascii="Cambria Math" w:eastAsia="Calibri" w:hAnsi="Cambria Math" w:cs="Times New Roman"/>
                   </w:rPr>
-                  <m:t>6</m:t>
+                  <m:t>10</m:t>
                 </m:r>
                 <m:d>
                   <m:dPr>
@@ -3038,7 +4030,13 @@
                       <w:rPr>
                         <w:rFonts w:ascii="Cambria Math" w:eastAsia="Calibri" w:hAnsi="Cambria Math" w:cs="Times New Roman"/>
                       </w:rPr>
-                      <m:t>3-7</m:t>
+                      <m:t>2</m:t>
+                    </m:r>
+                    <m:r>
+                      <w:rPr>
+                        <w:rFonts w:ascii="Cambria Math" w:eastAsia="Calibri" w:hAnsi="Cambria Math" w:cs="Times New Roman"/>
+                      </w:rPr>
+                      <m:t>-7</m:t>
                     </m:r>
                   </m:e>
                 </m:d>
@@ -3046,7 +4044,25 @@
                   <w:rPr>
                     <w:rFonts w:ascii="Cambria Math" w:eastAsia="Calibri" w:hAnsi="Cambria Math" w:cs="Times New Roman"/>
                   </w:rPr>
-                  <m:t>-2=7</m:t>
+                  <m:t>-</m:t>
+                </m:r>
+                <m:r>
+                  <w:rPr>
+                    <w:rFonts w:ascii="Cambria Math" w:eastAsia="Calibri" w:hAnsi="Cambria Math" w:cs="Times New Roman"/>
+                  </w:rPr>
+                  <m:t>7</m:t>
+                </m:r>
+                <m:r>
+                  <w:rPr>
+                    <w:rFonts w:ascii="Cambria Math" w:eastAsia="Calibri" w:hAnsi="Cambria Math" w:cs="Times New Roman"/>
+                  </w:rPr>
+                  <m:t>=</m:t>
+                </m:r>
+                <m:r>
+                  <w:rPr>
+                    <w:rFonts w:ascii="Cambria Math" w:eastAsia="Calibri" w:hAnsi="Cambria Math" w:cs="Times New Roman"/>
+                  </w:rPr>
+                  <m:t>9</m:t>
                 </m:r>
               </m:oMath>
             </m:oMathPara>
@@ -3079,7 +4095,13 @@
                       <w:rPr>
                         <w:rFonts w:ascii="Cambria Math" w:eastAsia="Calibri" w:hAnsi="Cambria Math" w:cs="Times New Roman"/>
                       </w:rPr>
-                      <m:t>7,7</m:t>
+                      <m:t>7,</m:t>
+                    </m:r>
+                    <m:r>
+                      <w:rPr>
+                        <w:rFonts w:ascii="Cambria Math" w:eastAsia="Calibri" w:hAnsi="Cambria Math" w:cs="Times New Roman"/>
+                      </w:rPr>
+                      <m:t>9</m:t>
                     </m:r>
                   </m:e>
                 </m:d>
@@ -3108,25 +4130,7 @@
                   <w:rPr>
                     <w:rFonts w:ascii="Cambria Math" w:eastAsia="Calibri" w:hAnsi="Cambria Math" w:cs="Times New Roman"/>
                   </w:rPr>
-                  <m:t>7</m:t>
-                </m:r>
-                <m:r>
-                  <w:rPr>
-                    <w:rFonts w:ascii="Cambria Math" w:eastAsia="Calibri" w:hAnsi="Cambria Math" w:cs="Times New Roman"/>
-                  </w:rPr>
-                  <m:t>×G=G+</m:t>
-                </m:r>
-                <m:r>
-                  <w:rPr>
-                    <w:rFonts w:ascii="Cambria Math" w:eastAsia="Calibri" w:hAnsi="Cambria Math" w:cs="Times New Roman"/>
-                  </w:rPr>
-                  <m:t>6</m:t>
-                </m:r>
-                <m:r>
-                  <w:rPr>
-                    <w:rFonts w:ascii="Cambria Math" w:eastAsia="Calibri" w:hAnsi="Cambria Math" w:cs="Times New Roman"/>
-                  </w:rPr>
-                  <m:t>G</m:t>
+                  <m:t>7×G=G+6G</m:t>
                 </m:r>
               </m:oMath>
             </m:oMathPara>
@@ -3148,7 +4152,7 @@
                   <m:dPr>
                     <m:ctrlPr>
                       <w:rPr>
-                        <w:rFonts w:ascii="Cambria Math" w:hAnsi="Cambria Math"/>
+                        <w:rFonts w:ascii="Cambria Math" w:eastAsia="Times New Roman" w:hAnsi="Cambria Math" w:cs="Times New Roman"/>
                         <w:i/>
                       </w:rPr>
                     </m:ctrlPr>
@@ -3156,9 +4160,9 @@
                   <m:e>
                     <m:r>
                       <w:rPr>
-                        <w:rFonts w:ascii="Cambria Math" w:hAnsi="Cambria Math"/>
-                      </w:rPr>
-                      <m:t>3,2</m:t>
+                        <w:rFonts w:ascii="Cambria Math" w:eastAsia="Times New Roman" w:hAnsi="Cambria Math" w:cs="Times New Roman"/>
+                      </w:rPr>
+                      <m:t>2,7</m:t>
                     </m:r>
                   </m:e>
                 </m:d>
@@ -3192,7 +4196,13 @@
                       <w:rPr>
                         <w:rFonts w:ascii="Cambria Math" w:eastAsia="Times New Roman" w:hAnsi="Cambria Math" w:cs="Times New Roman"/>
                       </w:rPr>
-                      <m:t>7,7</m:t>
+                      <m:t>7,</m:t>
+                    </m:r>
+                    <m:r>
+                      <w:rPr>
+                        <w:rFonts w:ascii="Cambria Math" w:eastAsia="Times New Roman" w:hAnsi="Cambria Math" w:cs="Times New Roman"/>
+                      </w:rPr>
+                      <m:t>9</m:t>
                     </m:r>
                   </m:e>
                 </m:d>
@@ -3226,7 +4236,7 @@
                       <w:rPr>
                         <w:rFonts w:ascii="Cambria Math" w:eastAsia="Calibri" w:hAnsi="Cambria Math" w:cs="Times New Roman"/>
                       </w:rPr>
-                      <m:t>2-7</m:t>
+                      <m:t>7-9</m:t>
                     </m:r>
                   </m:num>
                   <m:den>
@@ -3234,7 +4244,7 @@
                       <w:rPr>
                         <w:rFonts w:ascii="Cambria Math" w:eastAsia="Calibri" w:hAnsi="Cambria Math" w:cs="Times New Roman"/>
                       </w:rPr>
-                      <m:t>3-7</m:t>
+                      <m:t>2-7</m:t>
                     </m:r>
                   </m:den>
                 </m:f>
@@ -3242,7 +4252,13 @@
                   <w:rPr>
                     <w:rFonts w:ascii="Cambria Math" w:eastAsia="Calibri" w:hAnsi="Cambria Math" w:cs="Times New Roman"/>
                   </w:rPr>
-                  <m:t>=4</m:t>
+                  <m:t>=</m:t>
+                </m:r>
+                <m:r>
+                  <w:rPr>
+                    <w:rFonts w:ascii="Cambria Math" w:eastAsia="Calibri" w:hAnsi="Cambria Math" w:cs="Times New Roman"/>
+                  </w:rPr>
+                  <m:t>7</m:t>
                 </m:r>
               </m:oMath>
             </m:oMathPara>
@@ -3274,7 +4290,7 @@
                       <w:rPr>
                         <w:rFonts w:ascii="Cambria Math" w:eastAsia="Calibri" w:hAnsi="Cambria Math" w:cs="Times New Roman"/>
                       </w:rPr>
-                      <m:t>4</m:t>
+                      <m:t>7</m:t>
                     </m:r>
                   </m:e>
                   <m:sup>
@@ -3290,7 +4306,25 @@
                   <w:rPr>
                     <w:rFonts w:ascii="Cambria Math" w:eastAsia="Calibri" w:hAnsi="Cambria Math" w:cs="Times New Roman"/>
                   </w:rPr>
-                  <m:t>-3-7=6</m:t>
+                  <m:t>-</m:t>
+                </m:r>
+                <m:r>
+                  <w:rPr>
+                    <w:rFonts w:ascii="Cambria Math" w:eastAsia="Calibri" w:hAnsi="Cambria Math" w:cs="Times New Roman"/>
+                  </w:rPr>
+                  <m:t>2</m:t>
+                </m:r>
+                <m:r>
+                  <w:rPr>
+                    <w:rFonts w:ascii="Cambria Math" w:eastAsia="Calibri" w:hAnsi="Cambria Math" w:cs="Times New Roman"/>
+                  </w:rPr>
+                  <m:t>-7=</m:t>
+                </m:r>
+                <m:r>
+                  <w:rPr>
+                    <w:rFonts w:ascii="Cambria Math" w:eastAsia="Calibri" w:hAnsi="Cambria Math" w:cs="Times New Roman"/>
+                  </w:rPr>
+                  <m:t>7</m:t>
                 </m:r>
               </m:oMath>
             </m:oMathPara>
@@ -3312,7 +4346,7 @@
                   <w:rPr>
                     <w:rFonts w:ascii="Cambria Math" w:eastAsia="Calibri" w:hAnsi="Cambria Math" w:cs="Times New Roman"/>
                   </w:rPr>
-                  <m:t>4</m:t>
+                  <m:t>7</m:t>
                 </m:r>
                 <m:d>
                   <m:dPr>
@@ -3328,7 +4362,19 @@
                       <w:rPr>
                         <w:rFonts w:ascii="Cambria Math" w:eastAsia="Calibri" w:hAnsi="Cambria Math" w:cs="Times New Roman"/>
                       </w:rPr>
-                      <m:t>3-6</m:t>
+                      <m:t>2</m:t>
+                    </m:r>
+                    <m:r>
+                      <w:rPr>
+                        <w:rFonts w:ascii="Cambria Math" w:eastAsia="Calibri" w:hAnsi="Cambria Math" w:cs="Times New Roman"/>
+                      </w:rPr>
+                      <m:t>-</m:t>
+                    </m:r>
+                    <m:r>
+                      <w:rPr>
+                        <w:rFonts w:ascii="Cambria Math" w:eastAsia="Calibri" w:hAnsi="Cambria Math" w:cs="Times New Roman"/>
+                      </w:rPr>
+                      <m:t>7</m:t>
                     </m:r>
                   </m:e>
                 </m:d>
@@ -3336,7 +4382,25 @@
                   <w:rPr>
                     <w:rFonts w:ascii="Cambria Math" w:eastAsia="Calibri" w:hAnsi="Cambria Math" w:cs="Times New Roman"/>
                   </w:rPr>
-                  <m:t>-2=8</m:t>
+                  <m:t>-</m:t>
+                </m:r>
+                <m:r>
+                  <w:rPr>
+                    <w:rFonts w:ascii="Cambria Math" w:eastAsia="Calibri" w:hAnsi="Cambria Math" w:cs="Times New Roman"/>
+                  </w:rPr>
+                  <m:t>7</m:t>
+                </m:r>
+                <m:r>
+                  <w:rPr>
+                    <w:rFonts w:ascii="Cambria Math" w:eastAsia="Calibri" w:hAnsi="Cambria Math" w:cs="Times New Roman"/>
+                  </w:rPr>
+                  <m:t>=</m:t>
+                </m:r>
+                <m:r>
+                  <w:rPr>
+                    <w:rFonts w:ascii="Cambria Math" w:eastAsia="Calibri" w:hAnsi="Cambria Math" w:cs="Times New Roman"/>
+                  </w:rPr>
+                  <m:t>2</m:t>
                 </m:r>
               </m:oMath>
             </m:oMathPara>
@@ -3369,7 +4433,7 @@
                       <w:rPr>
                         <w:rFonts w:ascii="Cambria Math" w:eastAsia="Calibri" w:hAnsi="Cambria Math" w:cs="Times New Roman"/>
                       </w:rPr>
-                      <m:t>6,8</m:t>
+                      <m:t>7,2</m:t>
                     </m:r>
                   </m:e>
                 </m:d>
@@ -3398,25 +4462,8 @@
                   <w:rPr>
                     <w:rFonts w:ascii="Cambria Math" w:eastAsia="Calibri" w:hAnsi="Cambria Math" w:cs="Times New Roman"/>
                   </w:rPr>
-                  <m:t>8</m:t>
-                </m:r>
-                <m:r>
-                  <w:rPr>
-                    <w:rFonts w:ascii="Cambria Math" w:eastAsia="Calibri" w:hAnsi="Cambria Math" w:cs="Times New Roman"/>
-                  </w:rPr>
-                  <m:t>×G=G+</m:t>
-                </m:r>
-                <m:r>
-                  <w:rPr>
-                    <w:rFonts w:ascii="Cambria Math" w:eastAsia="Calibri" w:hAnsi="Cambria Math" w:cs="Times New Roman"/>
-                  </w:rPr>
-                  <m:t>7</m:t>
-                </m:r>
-                <m:r>
-                  <w:rPr>
-                    <w:rFonts w:ascii="Cambria Math" w:eastAsia="Calibri" w:hAnsi="Cambria Math" w:cs="Times New Roman"/>
-                  </w:rPr>
-                  <m:t>G</m:t>
+                  <w:lastRenderedPageBreak/>
+                  <m:t>8×G=G+7G</m:t>
                 </m:r>
               </m:oMath>
             </m:oMathPara>
@@ -3438,7 +4485,7 @@
                   <m:dPr>
                     <m:ctrlPr>
                       <w:rPr>
-                        <w:rFonts w:ascii="Cambria Math" w:hAnsi="Cambria Math"/>
+                        <w:rFonts w:ascii="Cambria Math" w:eastAsia="Times New Roman" w:hAnsi="Cambria Math" w:cs="Times New Roman"/>
                         <w:i/>
                       </w:rPr>
                     </m:ctrlPr>
@@ -3446,9 +4493,9 @@
                   <m:e>
                     <m:r>
                       <w:rPr>
-                        <w:rFonts w:ascii="Cambria Math" w:hAnsi="Cambria Math"/>
-                      </w:rPr>
-                      <m:t>3,2</m:t>
+                        <w:rFonts w:ascii="Cambria Math" w:eastAsia="Times New Roman" w:hAnsi="Cambria Math" w:cs="Times New Roman"/>
+                      </w:rPr>
+                      <m:t>2,7</m:t>
                     </m:r>
                   </m:e>
                 </m:d>
@@ -3482,7 +4529,7 @@
                       <w:rPr>
                         <w:rFonts w:ascii="Cambria Math" w:eastAsia="Times New Roman" w:hAnsi="Cambria Math" w:cs="Times New Roman"/>
                       </w:rPr>
-                      <m:t>6,8</m:t>
+                      <m:t>7,2</m:t>
                     </m:r>
                   </m:e>
                 </m:d>
@@ -3516,7 +4563,7 @@
                       <w:rPr>
                         <w:rFonts w:ascii="Cambria Math" w:eastAsia="Calibri" w:hAnsi="Cambria Math" w:cs="Times New Roman"/>
                       </w:rPr>
-                      <m:t>2-8</m:t>
+                      <m:t>7-2</m:t>
                     </m:r>
                   </m:num>
                   <m:den>
@@ -3524,7 +4571,7 @@
                       <w:rPr>
                         <w:rFonts w:ascii="Cambria Math" w:eastAsia="Calibri" w:hAnsi="Cambria Math" w:cs="Times New Roman"/>
                       </w:rPr>
-                      <m:t>3-6</m:t>
+                      <m:t>2-7</m:t>
                     </m:r>
                   </m:den>
                 </m:f>
@@ -3532,7 +4579,13 @@
                   <w:rPr>
                     <w:rFonts w:ascii="Cambria Math" w:eastAsia="Calibri" w:hAnsi="Cambria Math" w:cs="Times New Roman"/>
                   </w:rPr>
-                  <m:t>=2</m:t>
+                  <m:t>=</m:t>
+                </m:r>
+                <m:r>
+                  <w:rPr>
+                    <w:rFonts w:ascii="Cambria Math" w:eastAsia="Calibri" w:hAnsi="Cambria Math" w:cs="Times New Roman"/>
+                  </w:rPr>
+                  <m:t>10</m:t>
                 </m:r>
               </m:oMath>
             </m:oMathPara>
@@ -3564,7 +4617,7 @@
                       <w:rPr>
                         <w:rFonts w:ascii="Cambria Math" w:eastAsia="Calibri" w:hAnsi="Cambria Math" w:cs="Times New Roman"/>
                       </w:rPr>
-                      <m:t>2</m:t>
+                      <m:t>10</m:t>
                     </m:r>
                   </m:e>
                   <m:sup>
@@ -3580,7 +4633,37 @@
                   <w:rPr>
                     <w:rFonts w:ascii="Cambria Math" w:eastAsia="Calibri" w:hAnsi="Cambria Math" w:cs="Times New Roman"/>
                   </w:rPr>
-                  <m:t>-3-6=6</m:t>
+                  <m:t>-</m:t>
+                </m:r>
+                <m:r>
+                  <w:rPr>
+                    <w:rFonts w:ascii="Cambria Math" w:eastAsia="Calibri" w:hAnsi="Cambria Math" w:cs="Times New Roman"/>
+                  </w:rPr>
+                  <m:t>2</m:t>
+                </m:r>
+                <m:r>
+                  <w:rPr>
+                    <w:rFonts w:ascii="Cambria Math" w:eastAsia="Calibri" w:hAnsi="Cambria Math" w:cs="Times New Roman"/>
+                  </w:rPr>
+                  <m:t>-</m:t>
+                </m:r>
+                <m:r>
+                  <w:rPr>
+                    <w:rFonts w:ascii="Cambria Math" w:eastAsia="Calibri" w:hAnsi="Cambria Math" w:cs="Times New Roman"/>
+                  </w:rPr>
+                  <m:t>7</m:t>
+                </m:r>
+                <m:r>
+                  <w:rPr>
+                    <w:rFonts w:ascii="Cambria Math" w:eastAsia="Calibri" w:hAnsi="Cambria Math" w:cs="Times New Roman"/>
+                  </w:rPr>
+                  <m:t>=</m:t>
+                </m:r>
+                <m:r>
+                  <w:rPr>
+                    <w:rFonts w:ascii="Cambria Math" w:eastAsia="Calibri" w:hAnsi="Cambria Math" w:cs="Times New Roman"/>
+                  </w:rPr>
+                  <m:t>3</m:t>
                 </m:r>
               </m:oMath>
             </m:oMathPara>
@@ -3602,7 +4685,7 @@
                   <w:rPr>
                     <w:rFonts w:ascii="Cambria Math" w:eastAsia="Calibri" w:hAnsi="Cambria Math" w:cs="Times New Roman"/>
                   </w:rPr>
-                  <m:t>2</m:t>
+                  <m:t>10</m:t>
                 </m:r>
                 <m:d>
                   <m:dPr>
@@ -3618,7 +4701,19 @@
                       <w:rPr>
                         <w:rFonts w:ascii="Cambria Math" w:eastAsia="Calibri" w:hAnsi="Cambria Math" w:cs="Times New Roman"/>
                       </w:rPr>
-                      <m:t>3-6</m:t>
+                      <m:t>2</m:t>
+                    </m:r>
+                    <m:r>
+                      <w:rPr>
+                        <w:rFonts w:ascii="Cambria Math" w:eastAsia="Calibri" w:hAnsi="Cambria Math" w:cs="Times New Roman"/>
+                      </w:rPr>
+                      <m:t>-</m:t>
+                    </m:r>
+                    <m:r>
+                      <w:rPr>
+                        <w:rFonts w:ascii="Cambria Math" w:eastAsia="Calibri" w:hAnsi="Cambria Math" w:cs="Times New Roman"/>
+                      </w:rPr>
+                      <m:t>3</m:t>
                     </m:r>
                   </m:e>
                 </m:d>
@@ -3626,7 +4721,25 @@
                   <w:rPr>
                     <w:rFonts w:ascii="Cambria Math" w:eastAsia="Calibri" w:hAnsi="Cambria Math" w:cs="Times New Roman"/>
                   </w:rPr>
-                  <m:t>-2=3</m:t>
+                  <m:t>-</m:t>
+                </m:r>
+                <m:r>
+                  <w:rPr>
+                    <w:rFonts w:ascii="Cambria Math" w:eastAsia="Calibri" w:hAnsi="Cambria Math" w:cs="Times New Roman"/>
+                  </w:rPr>
+                  <m:t>7</m:t>
+                </m:r>
+                <m:r>
+                  <w:rPr>
+                    <w:rFonts w:ascii="Cambria Math" w:eastAsia="Calibri" w:hAnsi="Cambria Math" w:cs="Times New Roman"/>
+                  </w:rPr>
+                  <m:t>=</m:t>
+                </m:r>
+                <m:r>
+                  <w:rPr>
+                    <w:rFonts w:ascii="Cambria Math" w:eastAsia="Calibri" w:hAnsi="Cambria Math" w:cs="Times New Roman"/>
+                  </w:rPr>
+                  <m:t>5</m:t>
                 </m:r>
               </m:oMath>
             </m:oMathPara>
@@ -3659,7 +4772,7 @@
                       <w:rPr>
                         <w:rFonts w:ascii="Cambria Math" w:eastAsia="Calibri" w:hAnsi="Cambria Math" w:cs="Times New Roman"/>
                       </w:rPr>
-                      <m:t>6,3</m:t>
+                      <m:t>3,5</m:t>
                     </m:r>
                   </m:e>
                 </m:d>
@@ -3688,25 +4801,7 @@
                   <w:rPr>
                     <w:rFonts w:ascii="Cambria Math" w:eastAsia="Calibri" w:hAnsi="Cambria Math" w:cs="Times New Roman"/>
                   </w:rPr>
-                  <m:t>9</m:t>
-                </m:r>
-                <m:r>
-                  <w:rPr>
-                    <w:rFonts w:ascii="Cambria Math" w:eastAsia="Calibri" w:hAnsi="Cambria Math" w:cs="Times New Roman"/>
-                  </w:rPr>
-                  <m:t>×G=G+</m:t>
-                </m:r>
-                <m:r>
-                  <w:rPr>
-                    <w:rFonts w:ascii="Cambria Math" w:eastAsia="Calibri" w:hAnsi="Cambria Math" w:cs="Times New Roman"/>
-                  </w:rPr>
-                  <m:t>8</m:t>
-                </m:r>
-                <m:r>
-                  <w:rPr>
-                    <w:rFonts w:ascii="Cambria Math" w:eastAsia="Calibri" w:hAnsi="Cambria Math" w:cs="Times New Roman"/>
-                  </w:rPr>
-                  <m:t>G</m:t>
+                  <m:t>9×G=G+8G</m:t>
                 </m:r>
               </m:oMath>
             </m:oMathPara>
@@ -3728,7 +4823,7 @@
                   <m:dPr>
                     <m:ctrlPr>
                       <w:rPr>
-                        <w:rFonts w:ascii="Cambria Math" w:hAnsi="Cambria Math"/>
+                        <w:rFonts w:ascii="Cambria Math" w:eastAsia="Times New Roman" w:hAnsi="Cambria Math" w:cs="Times New Roman"/>
                         <w:i/>
                       </w:rPr>
                     </m:ctrlPr>
@@ -3736,9 +4831,9 @@
                   <m:e>
                     <m:r>
                       <w:rPr>
-                        <w:rFonts w:ascii="Cambria Math" w:hAnsi="Cambria Math"/>
-                      </w:rPr>
-                      <m:t>3,2</m:t>
+                        <w:rFonts w:ascii="Cambria Math" w:eastAsia="Times New Roman" w:hAnsi="Cambria Math" w:cs="Times New Roman"/>
+                      </w:rPr>
+                      <m:t>2,7</m:t>
                     </m:r>
                   </m:e>
                 </m:d>
@@ -3772,7 +4867,7 @@
                       <w:rPr>
                         <w:rFonts w:ascii="Cambria Math" w:eastAsia="Times New Roman" w:hAnsi="Cambria Math" w:cs="Times New Roman"/>
                       </w:rPr>
-                      <m:t>6,3</m:t>
+                      <m:t>3,5</m:t>
                     </m:r>
                   </m:e>
                 </m:d>
@@ -3806,7 +4901,19 @@
                       <w:rPr>
                         <w:rFonts w:ascii="Cambria Math" w:eastAsia="Calibri" w:hAnsi="Cambria Math" w:cs="Times New Roman"/>
                       </w:rPr>
-                      <m:t>2-3</m:t>
+                      <m:t>7</m:t>
+                    </m:r>
+                    <m:r>
+                      <w:rPr>
+                        <w:rFonts w:ascii="Cambria Math" w:eastAsia="Calibri" w:hAnsi="Cambria Math" w:cs="Times New Roman"/>
+                      </w:rPr>
+                      <m:t>-</m:t>
+                    </m:r>
+                    <m:r>
+                      <w:rPr>
+                        <w:rFonts w:ascii="Cambria Math" w:eastAsia="Calibri" w:hAnsi="Cambria Math" w:cs="Times New Roman"/>
+                      </w:rPr>
+                      <m:t>5</m:t>
                     </m:r>
                   </m:num>
                   <m:den>
@@ -3814,7 +4921,7 @@
                       <w:rPr>
                         <w:rFonts w:ascii="Cambria Math" w:eastAsia="Calibri" w:hAnsi="Cambria Math" w:cs="Times New Roman"/>
                       </w:rPr>
-                      <m:t>3-6</m:t>
+                      <m:t>2-3</m:t>
                     </m:r>
                   </m:den>
                 </m:f>
@@ -3822,7 +4929,13 @@
                   <w:rPr>
                     <w:rFonts w:ascii="Cambria Math" w:eastAsia="Calibri" w:hAnsi="Cambria Math" w:cs="Times New Roman"/>
                   </w:rPr>
-                  <m:t>=4</m:t>
+                  <m:t>=</m:t>
+                </m:r>
+                <m:r>
+                  <w:rPr>
+                    <w:rFonts w:ascii="Cambria Math" w:eastAsia="Calibri" w:hAnsi="Cambria Math" w:cs="Times New Roman"/>
+                  </w:rPr>
+                  <m:t>9</m:t>
                 </m:r>
               </m:oMath>
             </m:oMathPara>
@@ -3854,7 +4967,7 @@
                       <w:rPr>
                         <w:rFonts w:ascii="Cambria Math" w:eastAsia="Calibri" w:hAnsi="Cambria Math" w:cs="Times New Roman"/>
                       </w:rPr>
-                      <m:t>4</m:t>
+                      <m:t>9</m:t>
                     </m:r>
                   </m:e>
                   <m:sup>
@@ -3870,7 +4983,37 @@
                   <w:rPr>
                     <w:rFonts w:ascii="Cambria Math" w:eastAsia="Calibri" w:hAnsi="Cambria Math" w:cs="Times New Roman"/>
                   </w:rPr>
-                  <m:t>-3-6=7</m:t>
+                  <m:t>-</m:t>
+                </m:r>
+                <m:r>
+                  <w:rPr>
+                    <w:rFonts w:ascii="Cambria Math" w:eastAsia="Calibri" w:hAnsi="Cambria Math" w:cs="Times New Roman"/>
+                  </w:rPr>
+                  <m:t>2</m:t>
+                </m:r>
+                <m:r>
+                  <w:rPr>
+                    <w:rFonts w:ascii="Cambria Math" w:eastAsia="Calibri" w:hAnsi="Cambria Math" w:cs="Times New Roman"/>
+                  </w:rPr>
+                  <m:t>-</m:t>
+                </m:r>
+                <m:r>
+                  <w:rPr>
+                    <w:rFonts w:ascii="Cambria Math" w:eastAsia="Calibri" w:hAnsi="Cambria Math" w:cs="Times New Roman"/>
+                  </w:rPr>
+                  <m:t>3</m:t>
+                </m:r>
+                <m:r>
+                  <w:rPr>
+                    <w:rFonts w:ascii="Cambria Math" w:eastAsia="Calibri" w:hAnsi="Cambria Math" w:cs="Times New Roman"/>
+                  </w:rPr>
+                  <m:t>=</m:t>
+                </m:r>
+                <m:r>
+                  <w:rPr>
+                    <w:rFonts w:ascii="Cambria Math" w:eastAsia="Calibri" w:hAnsi="Cambria Math" w:cs="Times New Roman"/>
+                  </w:rPr>
+                  <m:t>10</m:t>
                 </m:r>
               </m:oMath>
             </m:oMathPara>
@@ -3892,7 +5035,7 @@
                   <w:rPr>
                     <w:rFonts w:ascii="Cambria Math" w:eastAsia="Calibri" w:hAnsi="Cambria Math" w:cs="Times New Roman"/>
                   </w:rPr>
-                  <m:t>4</m:t>
+                  <m:t>9</m:t>
                 </m:r>
                 <m:d>
                   <m:dPr>
@@ -3908,7 +5051,19 @@
                       <w:rPr>
                         <w:rFonts w:ascii="Cambria Math" w:eastAsia="Calibri" w:hAnsi="Cambria Math" w:cs="Times New Roman"/>
                       </w:rPr>
-                      <m:t>3-7</m:t>
+                      <m:t>2</m:t>
+                    </m:r>
+                    <m:r>
+                      <w:rPr>
+                        <w:rFonts w:ascii="Cambria Math" w:eastAsia="Calibri" w:hAnsi="Cambria Math" w:cs="Times New Roman"/>
+                      </w:rPr>
+                      <m:t>-</m:t>
+                    </m:r>
+                    <m:r>
+                      <w:rPr>
+                        <w:rFonts w:ascii="Cambria Math" w:eastAsia="Calibri" w:hAnsi="Cambria Math" w:cs="Times New Roman"/>
+                      </w:rPr>
+                      <m:t>10</m:t>
                     </m:r>
                   </m:e>
                 </m:d>
@@ -3916,7 +5071,25 @@
                   <w:rPr>
                     <w:rFonts w:ascii="Cambria Math" w:eastAsia="Calibri" w:hAnsi="Cambria Math" w:cs="Times New Roman"/>
                   </w:rPr>
-                  <m:t>-2=4</m:t>
+                  <m:t>-</m:t>
+                </m:r>
+                <m:r>
+                  <w:rPr>
+                    <w:rFonts w:ascii="Cambria Math" w:eastAsia="Calibri" w:hAnsi="Cambria Math" w:cs="Times New Roman"/>
+                  </w:rPr>
+                  <m:t>7</m:t>
+                </m:r>
+                <m:r>
+                  <w:rPr>
+                    <w:rFonts w:ascii="Cambria Math" w:eastAsia="Calibri" w:hAnsi="Cambria Math" w:cs="Times New Roman"/>
+                  </w:rPr>
+                  <m:t>=</m:t>
+                </m:r>
+                <m:r>
+                  <w:rPr>
+                    <w:rFonts w:ascii="Cambria Math" w:eastAsia="Calibri" w:hAnsi="Cambria Math" w:cs="Times New Roman"/>
+                  </w:rPr>
+                  <m:t>9</m:t>
                 </m:r>
               </m:oMath>
             </m:oMathPara>
@@ -3949,7 +5122,7 @@
                       <w:rPr>
                         <w:rFonts w:ascii="Cambria Math" w:eastAsia="Calibri" w:hAnsi="Cambria Math" w:cs="Times New Roman"/>
                       </w:rPr>
-                      <m:t>7,4</m:t>
+                      <m:t>10,9</m:t>
                     </m:r>
                   </m:e>
                 </m:d>
@@ -3978,25 +5151,7 @@
                   <w:rPr>
                     <w:rFonts w:ascii="Cambria Math" w:eastAsia="Calibri" w:hAnsi="Cambria Math" w:cs="Times New Roman"/>
                   </w:rPr>
-                  <m:t>10</m:t>
-                </m:r>
-                <m:r>
-                  <w:rPr>
-                    <w:rFonts w:ascii="Cambria Math" w:eastAsia="Calibri" w:hAnsi="Cambria Math" w:cs="Times New Roman"/>
-                  </w:rPr>
-                  <m:t>×G=G+</m:t>
-                </m:r>
-                <m:r>
-                  <w:rPr>
-                    <w:rFonts w:ascii="Cambria Math" w:eastAsia="Calibri" w:hAnsi="Cambria Math" w:cs="Times New Roman"/>
-                  </w:rPr>
-                  <m:t>9</m:t>
-                </m:r>
-                <m:r>
-                  <w:rPr>
-                    <w:rFonts w:ascii="Cambria Math" w:eastAsia="Calibri" w:hAnsi="Cambria Math" w:cs="Times New Roman"/>
-                  </w:rPr>
-                  <m:t>G</m:t>
+                  <m:t>10×G=G+9G</m:t>
                 </m:r>
               </m:oMath>
             </m:oMathPara>
@@ -4018,7 +5173,7 @@
                   <m:dPr>
                     <m:ctrlPr>
                       <w:rPr>
-                        <w:rFonts w:ascii="Cambria Math" w:hAnsi="Cambria Math"/>
+                        <w:rFonts w:ascii="Cambria Math" w:eastAsia="Times New Roman" w:hAnsi="Cambria Math" w:cs="Times New Roman"/>
                         <w:i/>
                       </w:rPr>
                     </m:ctrlPr>
@@ -4026,9 +5181,9 @@
                   <m:e>
                     <m:r>
                       <w:rPr>
-                        <w:rFonts w:ascii="Cambria Math" w:hAnsi="Cambria Math"/>
-                      </w:rPr>
-                      <m:t>3,2</m:t>
+                        <w:rFonts w:ascii="Cambria Math" w:eastAsia="Times New Roman" w:hAnsi="Cambria Math" w:cs="Times New Roman"/>
+                      </w:rPr>
+                      <m:t>2,7</m:t>
                     </m:r>
                   </m:e>
                 </m:d>
@@ -4062,7 +5217,7 @@
                       <w:rPr>
                         <w:rFonts w:ascii="Cambria Math" w:eastAsia="Times New Roman" w:hAnsi="Cambria Math" w:cs="Times New Roman"/>
                       </w:rPr>
-                      <m:t>7,4</m:t>
+                      <m:t>10,9</m:t>
                     </m:r>
                   </m:e>
                 </m:d>
@@ -4096,7 +5251,7 @@
                       <w:rPr>
                         <w:rFonts w:ascii="Cambria Math" w:eastAsia="Calibri" w:hAnsi="Cambria Math" w:cs="Times New Roman"/>
                       </w:rPr>
-                      <m:t>2-4</m:t>
+                      <m:t>7-9</m:t>
                     </m:r>
                   </m:num>
                   <m:den>
@@ -4104,7 +5259,7 @@
                       <w:rPr>
                         <w:rFonts w:ascii="Cambria Math" w:eastAsia="Calibri" w:hAnsi="Cambria Math" w:cs="Times New Roman"/>
                       </w:rPr>
-                      <m:t>3-7</m:t>
+                      <m:t>2-10</m:t>
                     </m:r>
                   </m:den>
                 </m:f>
@@ -4112,7 +5267,13 @@
                   <w:rPr>
                     <w:rFonts w:ascii="Cambria Math" w:eastAsia="Calibri" w:hAnsi="Cambria Math" w:cs="Times New Roman"/>
                   </w:rPr>
-                  <m:t>=6</m:t>
+                  <m:t>=</m:t>
+                </m:r>
+                <m:r>
+                  <w:rPr>
+                    <w:rFonts w:ascii="Cambria Math" w:eastAsia="Calibri" w:hAnsi="Cambria Math" w:cs="Times New Roman"/>
+                  </w:rPr>
+                  <m:t>3</m:t>
                 </m:r>
               </m:oMath>
             </m:oMathPara>
@@ -4144,7 +5305,7 @@
                       <w:rPr>
                         <w:rFonts w:ascii="Cambria Math" w:eastAsia="Calibri" w:hAnsi="Cambria Math" w:cs="Times New Roman"/>
                       </w:rPr>
-                      <m:t>6</m:t>
+                      <m:t>3</m:t>
                     </m:r>
                   </m:e>
                   <m:sup>
@@ -4160,7 +5321,37 @@
                   <w:rPr>
                     <w:rFonts w:ascii="Cambria Math" w:eastAsia="Calibri" w:hAnsi="Cambria Math" w:cs="Times New Roman"/>
                   </w:rPr>
-                  <m:t>-3-7=4</m:t>
+                  <m:t>-</m:t>
+                </m:r>
+                <m:r>
+                  <w:rPr>
+                    <w:rFonts w:ascii="Cambria Math" w:eastAsia="Calibri" w:hAnsi="Cambria Math" w:cs="Times New Roman"/>
+                  </w:rPr>
+                  <m:t>2</m:t>
+                </m:r>
+                <m:r>
+                  <w:rPr>
+                    <w:rFonts w:ascii="Cambria Math" w:eastAsia="Calibri" w:hAnsi="Cambria Math" w:cs="Times New Roman"/>
+                  </w:rPr>
+                  <m:t>-</m:t>
+                </m:r>
+                <m:r>
+                  <w:rPr>
+                    <w:rFonts w:ascii="Cambria Math" w:eastAsia="Calibri" w:hAnsi="Cambria Math" w:cs="Times New Roman"/>
+                  </w:rPr>
+                  <m:t>10</m:t>
+                </m:r>
+                <m:r>
+                  <w:rPr>
+                    <w:rFonts w:ascii="Cambria Math" w:eastAsia="Calibri" w:hAnsi="Cambria Math" w:cs="Times New Roman"/>
+                  </w:rPr>
+                  <m:t>=</m:t>
+                </m:r>
+                <m:r>
+                  <w:rPr>
+                    <w:rFonts w:ascii="Cambria Math" w:eastAsia="Calibri" w:hAnsi="Cambria Math" w:cs="Times New Roman"/>
+                  </w:rPr>
+                  <m:t>8</m:t>
                 </m:r>
               </m:oMath>
             </m:oMathPara>
@@ -4182,7 +5373,7 @@
                   <w:rPr>
                     <w:rFonts w:ascii="Cambria Math" w:eastAsia="Calibri" w:hAnsi="Cambria Math" w:cs="Times New Roman"/>
                   </w:rPr>
-                  <m:t>6</m:t>
+                  <m:t>3</m:t>
                 </m:r>
                 <m:d>
                   <m:dPr>
@@ -4198,7 +5389,19 @@
                       <w:rPr>
                         <w:rFonts w:ascii="Cambria Math" w:eastAsia="Calibri" w:hAnsi="Cambria Math" w:cs="Times New Roman"/>
                       </w:rPr>
-                      <m:t>3-4</m:t>
+                      <m:t>2</m:t>
+                    </m:r>
+                    <m:r>
+                      <w:rPr>
+                        <w:rFonts w:ascii="Cambria Math" w:eastAsia="Calibri" w:hAnsi="Cambria Math" w:cs="Times New Roman"/>
+                      </w:rPr>
+                      <m:t>-</m:t>
+                    </m:r>
+                    <m:r>
+                      <w:rPr>
+                        <w:rFonts w:ascii="Cambria Math" w:eastAsia="Calibri" w:hAnsi="Cambria Math" w:cs="Times New Roman"/>
+                      </w:rPr>
+                      <m:t>8</m:t>
                     </m:r>
                   </m:e>
                 </m:d>
@@ -4206,7 +5409,25 @@
                   <w:rPr>
                     <w:rFonts w:ascii="Cambria Math" w:eastAsia="Calibri" w:hAnsi="Cambria Math" w:cs="Times New Roman"/>
                   </w:rPr>
-                  <m:t>-2=3</m:t>
+                  <m:t>-</m:t>
+                </m:r>
+                <m:r>
+                  <w:rPr>
+                    <w:rFonts w:ascii="Cambria Math" w:eastAsia="Calibri" w:hAnsi="Cambria Math" w:cs="Times New Roman"/>
+                  </w:rPr>
+                  <m:t>7</m:t>
+                </m:r>
+                <m:r>
+                  <w:rPr>
+                    <w:rFonts w:ascii="Cambria Math" w:eastAsia="Calibri" w:hAnsi="Cambria Math" w:cs="Times New Roman"/>
+                  </w:rPr>
+                  <m:t>=</m:t>
+                </m:r>
+                <m:r>
+                  <w:rPr>
+                    <w:rFonts w:ascii="Cambria Math" w:eastAsia="Calibri" w:hAnsi="Cambria Math" w:cs="Times New Roman"/>
+                  </w:rPr>
+                  <m:t>8</m:t>
                 </m:r>
               </m:oMath>
             </m:oMathPara>
@@ -4239,7 +5460,7 @@
                       <w:rPr>
                         <w:rFonts w:ascii="Cambria Math" w:eastAsia="Calibri" w:hAnsi="Cambria Math" w:cs="Times New Roman"/>
                       </w:rPr>
-                      <m:t>4,3</m:t>
+                      <m:t>8,8</m:t>
                     </m:r>
                   </m:e>
                 </m:d>
@@ -4268,26 +5489,7 @@
                   <w:rPr>
                     <w:rFonts w:ascii="Cambria Math" w:eastAsia="Calibri" w:hAnsi="Cambria Math" w:cs="Times New Roman"/>
                   </w:rPr>
-                  <w:lastRenderedPageBreak/>
-                  <m:t>11</m:t>
-                </m:r>
-                <m:r>
-                  <w:rPr>
-                    <w:rFonts w:ascii="Cambria Math" w:eastAsia="Calibri" w:hAnsi="Cambria Math" w:cs="Times New Roman"/>
-                  </w:rPr>
-                  <m:t>×G=G+</m:t>
-                </m:r>
-                <m:r>
-                  <w:rPr>
-                    <w:rFonts w:ascii="Cambria Math" w:eastAsia="Calibri" w:hAnsi="Cambria Math" w:cs="Times New Roman"/>
-                  </w:rPr>
-                  <m:t>10</m:t>
-                </m:r>
-                <m:r>
-                  <w:rPr>
-                    <w:rFonts w:ascii="Cambria Math" w:eastAsia="Calibri" w:hAnsi="Cambria Math" w:cs="Times New Roman"/>
-                  </w:rPr>
-                  <m:t>G</m:t>
+                  <m:t>11×G=G+10G</m:t>
                 </m:r>
               </m:oMath>
             </m:oMathPara>
@@ -4309,7 +5511,7 @@
                   <m:dPr>
                     <m:ctrlPr>
                       <w:rPr>
-                        <w:rFonts w:ascii="Cambria Math" w:hAnsi="Cambria Math"/>
+                        <w:rFonts w:ascii="Cambria Math" w:eastAsia="Times New Roman" w:hAnsi="Cambria Math" w:cs="Times New Roman"/>
                         <w:i/>
                       </w:rPr>
                     </m:ctrlPr>
@@ -4317,9 +5519,9 @@
                   <m:e>
                     <m:r>
                       <w:rPr>
-                        <w:rFonts w:ascii="Cambria Math" w:hAnsi="Cambria Math"/>
-                      </w:rPr>
-                      <m:t>3,2</m:t>
+                        <w:rFonts w:ascii="Cambria Math" w:eastAsia="Times New Roman" w:hAnsi="Cambria Math" w:cs="Times New Roman"/>
+                      </w:rPr>
+                      <m:t>2,7</m:t>
                     </m:r>
                   </m:e>
                 </m:d>
@@ -4353,7 +5555,7 @@
                       <w:rPr>
                         <w:rFonts w:ascii="Cambria Math" w:eastAsia="Times New Roman" w:hAnsi="Cambria Math" w:cs="Times New Roman"/>
                       </w:rPr>
-                      <m:t>4,3</m:t>
+                      <m:t>8,8</m:t>
                     </m:r>
                   </m:e>
                 </m:d>
@@ -4387,7 +5589,7 @@
                       <w:rPr>
                         <w:rFonts w:ascii="Cambria Math" w:eastAsia="Calibri" w:hAnsi="Cambria Math" w:cs="Times New Roman"/>
                       </w:rPr>
-                      <m:t>2-3</m:t>
+                      <m:t>7-8</m:t>
                     </m:r>
                   </m:num>
                   <m:den>
@@ -4395,7 +5597,7 @@
                       <w:rPr>
                         <w:rFonts w:ascii="Cambria Math" w:eastAsia="Calibri" w:hAnsi="Cambria Math" w:cs="Times New Roman"/>
                       </w:rPr>
-                      <m:t>3-4</m:t>
+                      <m:t>2-8</m:t>
                     </m:r>
                   </m:den>
                 </m:f>
@@ -4403,7 +5605,13 @@
                   <w:rPr>
                     <w:rFonts w:ascii="Cambria Math" w:eastAsia="Calibri" w:hAnsi="Cambria Math" w:cs="Times New Roman"/>
                   </w:rPr>
-                  <m:t>=1</m:t>
+                  <m:t>=</m:t>
+                </m:r>
+                <m:r>
+                  <w:rPr>
+                    <w:rFonts w:ascii="Cambria Math" w:eastAsia="Calibri" w:hAnsi="Cambria Math" w:cs="Times New Roman"/>
+                  </w:rPr>
+                  <m:t>2</m:t>
                 </m:r>
               </m:oMath>
             </m:oMathPara>
@@ -4435,7 +5643,7 @@
                       <w:rPr>
                         <w:rFonts w:ascii="Cambria Math" w:eastAsia="Calibri" w:hAnsi="Cambria Math" w:cs="Times New Roman"/>
                       </w:rPr>
-                      <m:t>1</m:t>
+                      <m:t>2</m:t>
                     </m:r>
                   </m:e>
                   <m:sup>
@@ -4451,7 +5659,31 @@
                   <w:rPr>
                     <w:rFonts w:ascii="Cambria Math" w:eastAsia="Calibri" w:hAnsi="Cambria Math" w:cs="Times New Roman"/>
                   </w:rPr>
-                  <m:t>-3-4=5</m:t>
+                  <m:t>-</m:t>
+                </m:r>
+                <m:r>
+                  <w:rPr>
+                    <w:rFonts w:ascii="Cambria Math" w:eastAsia="Calibri" w:hAnsi="Cambria Math" w:cs="Times New Roman"/>
+                  </w:rPr>
+                  <m:t>2</m:t>
+                </m:r>
+                <m:r>
+                  <w:rPr>
+                    <w:rFonts w:ascii="Cambria Math" w:eastAsia="Calibri" w:hAnsi="Cambria Math" w:cs="Times New Roman"/>
+                  </w:rPr>
+                  <m:t>-</m:t>
+                </m:r>
+                <m:r>
+                  <w:rPr>
+                    <w:rFonts w:ascii="Cambria Math" w:eastAsia="Calibri" w:hAnsi="Cambria Math" w:cs="Times New Roman"/>
+                  </w:rPr>
+                  <m:t>8</m:t>
+                </m:r>
+                <m:r>
+                  <w:rPr>
+                    <w:rFonts w:ascii="Cambria Math" w:eastAsia="Calibri" w:hAnsi="Cambria Math" w:cs="Times New Roman"/>
+                  </w:rPr>
+                  <m:t>=5</m:t>
                 </m:r>
               </m:oMath>
             </m:oMathPara>
@@ -4473,7 +5705,7 @@
                   <w:rPr>
                     <w:rFonts w:ascii="Cambria Math" w:eastAsia="Calibri" w:hAnsi="Cambria Math" w:cs="Times New Roman"/>
                   </w:rPr>
-                  <m:t>1</m:t>
+                  <m:t>2</m:t>
                 </m:r>
                 <m:d>
                   <m:dPr>
@@ -4489,7 +5721,13 @@
                       <w:rPr>
                         <w:rFonts w:ascii="Cambria Math" w:eastAsia="Calibri" w:hAnsi="Cambria Math" w:cs="Times New Roman"/>
                       </w:rPr>
-                      <m:t>3-5</m:t>
+                      <m:t>2</m:t>
+                    </m:r>
+                    <m:r>
+                      <w:rPr>
+                        <w:rFonts w:ascii="Cambria Math" w:eastAsia="Calibri" w:hAnsi="Cambria Math" w:cs="Times New Roman"/>
+                      </w:rPr>
+                      <m:t>-5</m:t>
                     </m:r>
                   </m:e>
                 </m:d>
@@ -4497,7 +5735,25 @@
                   <w:rPr>
                     <w:rFonts w:ascii="Cambria Math" w:eastAsia="Calibri" w:hAnsi="Cambria Math" w:cs="Times New Roman"/>
                   </w:rPr>
-                  <m:t>-2=7</m:t>
+                  <m:t>-</m:t>
+                </m:r>
+                <m:r>
+                  <w:rPr>
+                    <w:rFonts w:ascii="Cambria Math" w:eastAsia="Calibri" w:hAnsi="Cambria Math" w:cs="Times New Roman"/>
+                  </w:rPr>
+                  <m:t>7</m:t>
+                </m:r>
+                <m:r>
+                  <w:rPr>
+                    <w:rFonts w:ascii="Cambria Math" w:eastAsia="Calibri" w:hAnsi="Cambria Math" w:cs="Times New Roman"/>
+                  </w:rPr>
+                  <m:t>=</m:t>
+                </m:r>
+                <m:r>
+                  <w:rPr>
+                    <w:rFonts w:ascii="Cambria Math" w:eastAsia="Calibri" w:hAnsi="Cambria Math" w:cs="Times New Roman"/>
+                  </w:rPr>
+                  <m:t>9</m:t>
                 </m:r>
               </m:oMath>
             </m:oMathPara>
@@ -4530,7 +5786,13 @@
                       <w:rPr>
                         <w:rFonts w:ascii="Cambria Math" w:eastAsia="Calibri" w:hAnsi="Cambria Math" w:cs="Times New Roman"/>
                       </w:rPr>
-                      <m:t>5,7</m:t>
+                      <m:t>5</m:t>
+                    </m:r>
+                    <m:r>
+                      <w:rPr>
+                        <w:rFonts w:ascii="Cambria Math" w:eastAsia="Calibri" w:hAnsi="Cambria Math" w:cs="Times New Roman"/>
+                      </w:rPr>
+                      <m:t>,9</m:t>
                     </m:r>
                   </m:e>
                 </m:d>
@@ -4559,25 +5821,7 @@
                   <w:rPr>
                     <w:rFonts w:ascii="Cambria Math" w:eastAsia="Calibri" w:hAnsi="Cambria Math" w:cs="Times New Roman"/>
                   </w:rPr>
-                  <m:t>12</m:t>
-                </m:r>
-                <m:r>
-                  <w:rPr>
-                    <w:rFonts w:ascii="Cambria Math" w:eastAsia="Calibri" w:hAnsi="Cambria Math" w:cs="Times New Roman"/>
-                  </w:rPr>
-                  <m:t>×G=G+</m:t>
-                </m:r>
-                <m:r>
-                  <w:rPr>
-                    <w:rFonts w:ascii="Cambria Math" w:eastAsia="Calibri" w:hAnsi="Cambria Math" w:cs="Times New Roman"/>
-                  </w:rPr>
-                  <m:t>11</m:t>
-                </m:r>
-                <m:r>
-                  <w:rPr>
-                    <w:rFonts w:ascii="Cambria Math" w:eastAsia="Calibri" w:hAnsi="Cambria Math" w:cs="Times New Roman"/>
-                  </w:rPr>
-                  <m:t>G</m:t>
+                  <m:t>12×G=G+11G</m:t>
                 </m:r>
               </m:oMath>
             </m:oMathPara>
@@ -4599,7 +5843,7 @@
                   <m:dPr>
                     <m:ctrlPr>
                       <w:rPr>
-                        <w:rFonts w:ascii="Cambria Math" w:hAnsi="Cambria Math"/>
+                        <w:rFonts w:ascii="Cambria Math" w:eastAsia="Times New Roman" w:hAnsi="Cambria Math" w:cs="Times New Roman"/>
                         <w:i/>
                       </w:rPr>
                     </m:ctrlPr>
@@ -4607,9 +5851,9 @@
                   <m:e>
                     <m:r>
                       <w:rPr>
-                        <w:rFonts w:ascii="Cambria Math" w:hAnsi="Cambria Math"/>
-                      </w:rPr>
-                      <m:t>3,2</m:t>
+                        <w:rFonts w:ascii="Cambria Math" w:eastAsia="Times New Roman" w:hAnsi="Cambria Math" w:cs="Times New Roman"/>
+                      </w:rPr>
+                      <m:t>2,7</m:t>
                     </m:r>
                   </m:e>
                 </m:d>
@@ -4643,7 +5887,13 @@
                       <w:rPr>
                         <w:rFonts w:ascii="Cambria Math" w:eastAsia="Times New Roman" w:hAnsi="Cambria Math" w:cs="Times New Roman"/>
                       </w:rPr>
-                      <m:t>5,7</m:t>
+                      <m:t>5,</m:t>
+                    </m:r>
+                    <m:r>
+                      <w:rPr>
+                        <w:rFonts w:ascii="Cambria Math" w:eastAsia="Times New Roman" w:hAnsi="Cambria Math" w:cs="Times New Roman"/>
+                      </w:rPr>
+                      <m:t>9</m:t>
                     </m:r>
                   </m:e>
                 </m:d>
@@ -4677,7 +5927,7 @@
                       <w:rPr>
                         <w:rFonts w:ascii="Cambria Math" w:eastAsia="Calibri" w:hAnsi="Cambria Math" w:cs="Times New Roman"/>
                       </w:rPr>
-                      <m:t>2-7</m:t>
+                      <m:t>7-9</m:t>
                     </m:r>
                   </m:num>
                   <m:den>
@@ -4685,7 +5935,7 @@
                       <w:rPr>
                         <w:rFonts w:ascii="Cambria Math" w:eastAsia="Calibri" w:hAnsi="Cambria Math" w:cs="Times New Roman"/>
                       </w:rPr>
-                      <m:t>3-5</m:t>
+                      <m:t>2-5</m:t>
                     </m:r>
                   </m:den>
                 </m:f>
@@ -4741,7 +5991,25 @@
                   <w:rPr>
                     <w:rFonts w:ascii="Cambria Math" w:eastAsia="Calibri" w:hAnsi="Cambria Math" w:cs="Times New Roman"/>
                   </w:rPr>
-                  <m:t>-3-5=1</m:t>
+                  <m:t>-</m:t>
+                </m:r>
+                <m:r>
+                  <w:rPr>
+                    <w:rFonts w:ascii="Cambria Math" w:eastAsia="Calibri" w:hAnsi="Cambria Math" w:cs="Times New Roman"/>
+                  </w:rPr>
+                  <m:t>2</m:t>
+                </m:r>
+                <m:r>
+                  <w:rPr>
+                    <w:rFonts w:ascii="Cambria Math" w:eastAsia="Calibri" w:hAnsi="Cambria Math" w:cs="Times New Roman"/>
+                  </w:rPr>
+                  <m:t>-5=</m:t>
+                </m:r>
+                <m:r>
+                  <w:rPr>
+                    <w:rFonts w:ascii="Cambria Math" w:eastAsia="Calibri" w:hAnsi="Cambria Math" w:cs="Times New Roman"/>
+                  </w:rPr>
+                  <m:t>2</m:t>
                 </m:r>
               </m:oMath>
             </m:oMathPara>
@@ -4779,7 +6047,19 @@
                       <w:rPr>
                         <w:rFonts w:ascii="Cambria Math" w:eastAsia="Calibri" w:hAnsi="Cambria Math" w:cs="Times New Roman"/>
                       </w:rPr>
-                      <m:t>3-1</m:t>
+                      <m:t>2</m:t>
+                    </m:r>
+                    <m:r>
+                      <w:rPr>
+                        <w:rFonts w:ascii="Cambria Math" w:eastAsia="Calibri" w:hAnsi="Cambria Math" w:cs="Times New Roman"/>
+                      </w:rPr>
+                      <m:t>-</m:t>
+                    </m:r>
+                    <m:r>
+                      <w:rPr>
+                        <w:rFonts w:ascii="Cambria Math" w:eastAsia="Calibri" w:hAnsi="Cambria Math" w:cs="Times New Roman"/>
+                      </w:rPr>
+                      <m:t>2</m:t>
                     </m:r>
                   </m:e>
                 </m:d>
@@ -4787,7 +6067,25 @@
                   <w:rPr>
                     <w:rFonts w:ascii="Cambria Math" w:eastAsia="Calibri" w:hAnsi="Cambria Math" w:cs="Times New Roman"/>
                   </w:rPr>
-                  <m:t>-2=3</m:t>
+                  <m:t>-</m:t>
+                </m:r>
+                <m:r>
+                  <w:rPr>
+                    <w:rFonts w:ascii="Cambria Math" w:eastAsia="Calibri" w:hAnsi="Cambria Math" w:cs="Times New Roman"/>
+                  </w:rPr>
+                  <m:t>7</m:t>
+                </m:r>
+                <m:r>
+                  <w:rPr>
+                    <w:rFonts w:ascii="Cambria Math" w:eastAsia="Calibri" w:hAnsi="Cambria Math" w:cs="Times New Roman"/>
+                  </w:rPr>
+                  <m:t>=</m:t>
+                </m:r>
+                <m:r>
+                  <w:rPr>
+                    <w:rFonts w:ascii="Cambria Math" w:eastAsia="Calibri" w:hAnsi="Cambria Math" w:cs="Times New Roman"/>
+                  </w:rPr>
+                  <m:t>4</m:t>
                 </m:r>
               </m:oMath>
             </m:oMathPara>
@@ -4820,7 +6118,7 @@
                       <w:rPr>
                         <w:rFonts w:ascii="Cambria Math" w:eastAsia="Calibri" w:hAnsi="Cambria Math" w:cs="Times New Roman"/>
                       </w:rPr>
-                      <m:t>1,3</m:t>
+                      <m:t>2,4</m:t>
                     </m:r>
                   </m:e>
                 </m:d>
@@ -4849,25 +6147,7 @@
                   <w:rPr>
                     <w:rFonts w:ascii="Cambria Math" w:eastAsia="Calibri" w:hAnsi="Cambria Math" w:cs="Times New Roman"/>
                   </w:rPr>
-                  <m:t>13</m:t>
-                </m:r>
-                <m:r>
-                  <w:rPr>
-                    <w:rFonts w:ascii="Cambria Math" w:eastAsia="Calibri" w:hAnsi="Cambria Math" w:cs="Times New Roman"/>
-                  </w:rPr>
-                  <m:t>×G=G+</m:t>
-                </m:r>
-                <m:r>
-                  <w:rPr>
-                    <w:rFonts w:ascii="Cambria Math" w:eastAsia="Calibri" w:hAnsi="Cambria Math" w:cs="Times New Roman"/>
-                  </w:rPr>
-                  <m:t>12</m:t>
-                </m:r>
-                <m:r>
-                  <w:rPr>
-                    <w:rFonts w:ascii="Cambria Math" w:eastAsia="Calibri" w:hAnsi="Cambria Math" w:cs="Times New Roman"/>
-                  </w:rPr>
-                  <m:t>G</m:t>
+                  <m:t>13×G=G+12G</m:t>
                 </m:r>
               </m:oMath>
             </m:oMathPara>
@@ -4889,7 +6169,7 @@
                   <m:dPr>
                     <m:ctrlPr>
                       <w:rPr>
-                        <w:rFonts w:ascii="Cambria Math" w:hAnsi="Cambria Math"/>
+                        <w:rFonts w:ascii="Cambria Math" w:eastAsia="Times New Roman" w:hAnsi="Cambria Math" w:cs="Times New Roman"/>
                         <w:i/>
                       </w:rPr>
                     </m:ctrlPr>
@@ -4897,9 +6177,9 @@
                   <m:e>
                     <m:r>
                       <w:rPr>
-                        <w:rFonts w:ascii="Cambria Math" w:hAnsi="Cambria Math"/>
-                      </w:rPr>
-                      <m:t>3,2</m:t>
+                        <w:rFonts w:ascii="Cambria Math" w:eastAsia="Times New Roman" w:hAnsi="Cambria Math" w:cs="Times New Roman"/>
+                      </w:rPr>
+                      <m:t>2,7</m:t>
                     </m:r>
                   </m:e>
                 </m:d>
@@ -4933,7 +6213,7 @@
                       <w:rPr>
                         <w:rFonts w:ascii="Cambria Math" w:eastAsia="Times New Roman" w:hAnsi="Cambria Math" w:cs="Times New Roman"/>
                       </w:rPr>
-                      <m:t>1,3</m:t>
+                      <m:t>2,4</m:t>
                     </m:r>
                   </m:e>
                 </m:d>
@@ -4957,7 +6237,7 @@
                   <m:fPr>
                     <m:ctrlPr>
                       <w:rPr>
-                        <w:rFonts w:ascii="Cambria Math" w:eastAsia="Calibri" w:hAnsi="Cambria Math" w:cs="Times New Roman"/>
+                        <w:rFonts w:ascii="Cambria Math" w:eastAsiaTheme="minorEastAsia" w:hAnsi="Cambria Math"/>
                         <w:i/>
                       </w:rPr>
                     </m:ctrlPr>
@@ -4965,25 +6245,57 @@
                   <m:num>
                     <m:r>
                       <w:rPr>
-                        <w:rFonts w:ascii="Cambria Math" w:eastAsia="Calibri" w:hAnsi="Cambria Math" w:cs="Times New Roman"/>
-                      </w:rPr>
-                      <m:t>2-3</m:t>
+                        <w:rFonts w:ascii="Cambria Math" w:eastAsiaTheme="minorEastAsia" w:hAnsi="Cambria Math"/>
+                      </w:rPr>
+                      <m:t>3*</m:t>
+                    </m:r>
+                    <m:sSup>
+                      <m:sSupPr>
+                        <m:ctrlPr>
+                          <w:rPr>
+                            <w:rFonts w:ascii="Cambria Math" w:eastAsiaTheme="minorEastAsia" w:hAnsi="Cambria Math"/>
+                            <w:i/>
+                          </w:rPr>
+                        </m:ctrlPr>
+                      </m:sSupPr>
+                      <m:e>
+                        <m:r>
+                          <w:rPr>
+                            <w:rFonts w:ascii="Cambria Math" w:eastAsiaTheme="minorEastAsia" w:hAnsi="Cambria Math"/>
+                          </w:rPr>
+                          <m:t>2</m:t>
+                        </m:r>
+                      </m:e>
+                      <m:sup>
+                        <m:r>
+                          <w:rPr>
+                            <w:rFonts w:ascii="Cambria Math" w:eastAsiaTheme="minorEastAsia" w:hAnsi="Cambria Math"/>
+                          </w:rPr>
+                          <m:t>2</m:t>
+                        </m:r>
+                      </m:sup>
+                    </m:sSup>
+                    <m:r>
+                      <w:rPr>
+                        <w:rFonts w:ascii="Cambria Math" w:eastAsiaTheme="minorEastAsia" w:hAnsi="Cambria Math"/>
+                      </w:rPr>
+                      <m:t>+1</m:t>
                     </m:r>
                   </m:num>
                   <m:den>
                     <m:r>
                       <w:rPr>
-                        <w:rFonts w:ascii="Cambria Math" w:eastAsia="Calibri" w:hAnsi="Cambria Math" w:cs="Times New Roman"/>
-                      </w:rPr>
-                      <m:t>3-1</m:t>
+                        <w:rFonts w:ascii="Cambria Math" w:eastAsiaTheme="minorEastAsia" w:hAnsi="Cambria Math"/>
+                      </w:rPr>
+                      <m:t>2*7</m:t>
                     </m:r>
                   </m:den>
                 </m:f>
                 <m:r>
                   <w:rPr>
-                    <w:rFonts w:ascii="Cambria Math" w:eastAsia="Calibri" w:hAnsi="Cambria Math" w:cs="Times New Roman"/>
-                  </w:rPr>
-                  <m:t>=5</m:t>
+                    <w:rFonts w:ascii="Cambria Math" w:eastAsiaTheme="minorEastAsia" w:hAnsi="Cambria Math"/>
+                  </w:rPr>
+                  <m:t>=8</m:t>
                 </m:r>
               </m:oMath>
             </m:oMathPara>
@@ -5015,7 +6327,7 @@
                       <w:rPr>
                         <w:rFonts w:ascii="Cambria Math" w:eastAsia="Calibri" w:hAnsi="Cambria Math" w:cs="Times New Roman"/>
                       </w:rPr>
-                      <m:t>5</m:t>
+                      <m:t>8</m:t>
                     </m:r>
                   </m:e>
                   <m:sup>
@@ -5031,7 +6343,37 @@
                   <w:rPr>
                     <w:rFonts w:ascii="Cambria Math" w:eastAsia="Calibri" w:hAnsi="Cambria Math" w:cs="Times New Roman"/>
                   </w:rPr>
-                  <m:t>-3-1=10</m:t>
+                  <m:t>-</m:t>
+                </m:r>
+                <m:r>
+                  <w:rPr>
+                    <w:rFonts w:ascii="Cambria Math" w:eastAsia="Calibri" w:hAnsi="Cambria Math" w:cs="Times New Roman"/>
+                  </w:rPr>
+                  <m:t>2</m:t>
+                </m:r>
+                <m:r>
+                  <w:rPr>
+                    <w:rFonts w:ascii="Cambria Math" w:eastAsia="Calibri" w:hAnsi="Cambria Math" w:cs="Times New Roman"/>
+                  </w:rPr>
+                  <m:t>-</m:t>
+                </m:r>
+                <m:r>
+                  <w:rPr>
+                    <w:rFonts w:ascii="Cambria Math" w:eastAsia="Calibri" w:hAnsi="Cambria Math" w:cs="Times New Roman"/>
+                  </w:rPr>
+                  <m:t>2</m:t>
+                </m:r>
+                <m:r>
+                  <w:rPr>
+                    <w:rFonts w:ascii="Cambria Math" w:eastAsia="Calibri" w:hAnsi="Cambria Math" w:cs="Times New Roman"/>
+                  </w:rPr>
+                  <m:t>=</m:t>
+                </m:r>
+                <m:r>
+                  <w:rPr>
+                    <w:rFonts w:ascii="Cambria Math" w:eastAsia="Calibri" w:hAnsi="Cambria Math" w:cs="Times New Roman"/>
+                  </w:rPr>
+                  <m:t>5</m:t>
                 </m:r>
               </m:oMath>
             </m:oMathPara>
@@ -5053,7 +6395,7 @@
                   <w:rPr>
                     <w:rFonts w:ascii="Cambria Math" w:eastAsia="Calibri" w:hAnsi="Cambria Math" w:cs="Times New Roman"/>
                   </w:rPr>
-                  <m:t>5</m:t>
+                  <m:t>8</m:t>
                 </m:r>
                 <m:d>
                   <m:dPr>
@@ -5069,7 +6411,19 @@
                       <w:rPr>
                         <w:rFonts w:ascii="Cambria Math" w:eastAsia="Calibri" w:hAnsi="Cambria Math" w:cs="Times New Roman"/>
                       </w:rPr>
-                      <m:t>3-10</m:t>
+                      <m:t>2</m:t>
+                    </m:r>
+                    <m:r>
+                      <w:rPr>
+                        <w:rFonts w:ascii="Cambria Math" w:eastAsia="Calibri" w:hAnsi="Cambria Math" w:cs="Times New Roman"/>
+                      </w:rPr>
+                      <m:t>-</m:t>
+                    </m:r>
+                    <m:r>
+                      <w:rPr>
+                        <w:rFonts w:ascii="Cambria Math" w:eastAsia="Calibri" w:hAnsi="Cambria Math" w:cs="Times New Roman"/>
+                      </w:rPr>
+                      <m:t>5</m:t>
                     </m:r>
                   </m:e>
                 </m:d>
@@ -5077,7 +6431,25 @@
                   <w:rPr>
                     <w:rFonts w:ascii="Cambria Math" w:eastAsia="Calibri" w:hAnsi="Cambria Math" w:cs="Times New Roman"/>
                   </w:rPr>
-                  <m:t>-2=7</m:t>
+                  <m:t>-</m:t>
+                </m:r>
+                <m:r>
+                  <w:rPr>
+                    <w:rFonts w:ascii="Cambria Math" w:eastAsia="Calibri" w:hAnsi="Cambria Math" w:cs="Times New Roman"/>
+                  </w:rPr>
+                  <m:t>7</m:t>
+                </m:r>
+                <m:r>
+                  <w:rPr>
+                    <w:rFonts w:ascii="Cambria Math" w:eastAsia="Calibri" w:hAnsi="Cambria Math" w:cs="Times New Roman"/>
+                  </w:rPr>
+                  <m:t>=</m:t>
+                </m:r>
+                <m:r>
+                  <w:rPr>
+                    <w:rFonts w:ascii="Cambria Math" w:eastAsia="Calibri" w:hAnsi="Cambria Math" w:cs="Times New Roman"/>
+                  </w:rPr>
+                  <m:t>2</m:t>
                 </m:r>
               </m:oMath>
             </m:oMathPara>
@@ -5110,7 +6482,7 @@
                       <w:rPr>
                         <w:rFonts w:ascii="Cambria Math" w:eastAsia="Calibri" w:hAnsi="Cambria Math" w:cs="Times New Roman"/>
                       </w:rPr>
-                      <m:t>10,7</m:t>
+                      <m:t>5,2</m:t>
                     </m:r>
                   </m:e>
                 </m:d>
@@ -5128,6 +6500,8 @@
       <w:r>
         <w:t>10.15</w:t>
       </w:r>
+      <w:bookmarkStart w:id="1" w:name="_GoBack"/>
+      <w:bookmarkEnd w:id="1"/>
     </w:p>
     <w:p>
       <w:pPr>
@@ -5216,7 +6590,19 @@
               <w:rPr>
                 <w:rFonts w:ascii="Cambria Math" w:eastAsiaTheme="minorEastAsia" w:hAnsi="Cambria Math"/>
               </w:rPr>
-              <m:t>3,2</m:t>
+              <m:t>2</m:t>
+            </m:r>
+            <m:r>
+              <w:rPr>
+                <w:rFonts w:ascii="Cambria Math" w:eastAsiaTheme="minorEastAsia" w:hAnsi="Cambria Math"/>
+              </w:rPr>
+              <m:t>,</m:t>
+            </m:r>
+            <m:r>
+              <w:rPr>
+                <w:rFonts w:ascii="Cambria Math" w:eastAsiaTheme="minorEastAsia" w:hAnsi="Cambria Math"/>
+              </w:rPr>
+              <m:t>7</m:t>
             </m:r>
           </m:e>
         </m:d>
@@ -5240,7 +6626,19 @@
               <w:rPr>
                 <w:rFonts w:ascii="Cambria Math" w:eastAsiaTheme="minorEastAsia" w:hAnsi="Cambria Math"/>
               </w:rPr>
-              <m:t>6,8</m:t>
+              <m:t>7</m:t>
+            </m:r>
+            <m:r>
+              <w:rPr>
+                <w:rFonts w:ascii="Cambria Math" w:eastAsiaTheme="minorEastAsia" w:hAnsi="Cambria Math"/>
+              </w:rPr>
+              <m:t>,</m:t>
+            </m:r>
+            <m:r>
+              <w:rPr>
+                <w:rFonts w:ascii="Cambria Math" w:eastAsiaTheme="minorEastAsia" w:hAnsi="Cambria Math"/>
+              </w:rPr>
+              <m:t>2</m:t>
             </m:r>
           </m:e>
         </m:d>
@@ -5387,7 +6785,13 @@
               <w:rPr>
                 <w:rFonts w:ascii="Cambria Math" w:eastAsiaTheme="minorEastAsia" w:hAnsi="Cambria Math"/>
               </w:rPr>
-              <m:t>5×</m:t>
+              <m:t>3</m:t>
+            </m:r>
+            <m:r>
+              <w:rPr>
+                <w:rFonts w:ascii="Cambria Math" w:eastAsiaTheme="minorEastAsia" w:hAnsi="Cambria Math"/>
+              </w:rPr>
+              <m:t>×</m:t>
             </m:r>
             <m:d>
               <m:dPr>
@@ -5403,7 +6807,19 @@
                   <w:rPr>
                     <w:rFonts w:ascii="Cambria Math" w:eastAsiaTheme="minorEastAsia" w:hAnsi="Cambria Math"/>
                   </w:rPr>
-                  <m:t>3,2</m:t>
+                  <m:t>2</m:t>
+                </m:r>
+                <m:r>
+                  <w:rPr>
+                    <w:rFonts w:ascii="Cambria Math" w:eastAsiaTheme="minorEastAsia" w:hAnsi="Cambria Math"/>
+                  </w:rPr>
+                  <m:t>,</m:t>
+                </m:r>
+                <m:r>
+                  <w:rPr>
+                    <w:rFonts w:ascii="Cambria Math" w:eastAsiaTheme="minorEastAsia" w:hAnsi="Cambria Math"/>
+                  </w:rPr>
+                  <m:t>7</m:t>
                 </m:r>
               </m:e>
             </m:d>
@@ -5427,7 +6843,13 @@
                   <w:rPr>
                     <w:rFonts w:ascii="Cambria Math" w:eastAsiaTheme="minorEastAsia" w:hAnsi="Cambria Math"/>
                   </w:rPr>
-                  <m:t>10,7</m:t>
+                  <m:t>10,</m:t>
+                </m:r>
+                <m:r>
+                  <w:rPr>
+                    <w:rFonts w:ascii="Cambria Math" w:eastAsiaTheme="minorEastAsia" w:hAnsi="Cambria Math"/>
+                  </w:rPr>
+                  <m:t>9</m:t>
                 </m:r>
               </m:e>
             </m:d>
@@ -5435,7 +6857,19 @@
               <w:rPr>
                 <w:rFonts w:ascii="Cambria Math" w:eastAsiaTheme="minorEastAsia" w:hAnsi="Cambria Math"/>
               </w:rPr>
-              <m:t>+5×</m:t>
+              <m:t>+</m:t>
+            </m:r>
+            <m:r>
+              <w:rPr>
+                <w:rFonts w:ascii="Cambria Math" w:eastAsiaTheme="minorEastAsia" w:hAnsi="Cambria Math"/>
+              </w:rPr>
+              <m:t>3</m:t>
+            </m:r>
+            <m:r>
+              <w:rPr>
+                <w:rFonts w:ascii="Cambria Math" w:eastAsiaTheme="minorEastAsia" w:hAnsi="Cambria Math"/>
+              </w:rPr>
+              <m:t>×</m:t>
             </m:r>
             <m:d>
               <m:dPr>
@@ -5451,7 +6885,19 @@
                   <w:rPr>
                     <w:rFonts w:ascii="Cambria Math" w:eastAsiaTheme="minorEastAsia" w:hAnsi="Cambria Math"/>
                   </w:rPr>
-                  <m:t>6,8</m:t>
+                  <m:t>7</m:t>
+                </m:r>
+                <m:r>
+                  <w:rPr>
+                    <w:rFonts w:ascii="Cambria Math" w:eastAsiaTheme="minorEastAsia" w:hAnsi="Cambria Math"/>
+                  </w:rPr>
+                  <m:t>,</m:t>
+                </m:r>
+                <m:r>
+                  <w:rPr>
+                    <w:rFonts w:ascii="Cambria Math" w:eastAsiaTheme="minorEastAsia" w:hAnsi="Cambria Math"/>
+                  </w:rPr>
+                  <m:t>2</m:t>
                 </m:r>
               </m:e>
             </m:d>
@@ -5489,7 +6935,7 @@
                   <w:rPr>
                     <w:rFonts w:ascii="Cambria Math" w:hAnsi="Cambria Math"/>
                   </w:rPr>
-                  <m:t>4,8</m:t>
+                  <m:t>8,3</m:t>
                 </m:r>
               </m:e>
             </m:d>
@@ -5513,7 +6959,25 @@
                   <w:rPr>
                     <w:rFonts w:ascii="Cambria Math" w:hAnsi="Cambria Math"/>
                   </w:rPr>
-                  <m:t>1,8</m:t>
+                  <m:t>1</m:t>
+                </m:r>
+                <m:r>
+                  <w:rPr>
+                    <w:rFonts w:ascii="Cambria Math" w:hAnsi="Cambria Math"/>
+                  </w:rPr>
+                  <m:t>0</m:t>
+                </m:r>
+                <m:r>
+                  <w:rPr>
+                    <w:rFonts w:ascii="Cambria Math" w:hAnsi="Cambria Math"/>
+                  </w:rPr>
+                  <m:t>,</m:t>
+                </m:r>
+                <m:r>
+                  <w:rPr>
+                    <w:rFonts w:ascii="Cambria Math" w:hAnsi="Cambria Math"/>
+                  </w:rPr>
+                  <m:t>2</m:t>
                 </m:r>
               </m:e>
             </m:d>
@@ -5672,7 +7136,7 @@
               <w:rPr>
                 <w:rFonts w:ascii="Cambria Math" w:eastAsiaTheme="minorEastAsia" w:hAnsi="Cambria Math"/>
               </w:rPr>
-              <m:t>1,8</m:t>
+              <m:t>10,2</m:t>
             </m:r>
           </m:e>
         </m:d>
@@ -5696,7 +7160,7 @@
               <w:rPr>
                 <w:rFonts w:ascii="Cambria Math" w:eastAsiaTheme="minorEastAsia" w:hAnsi="Cambria Math"/>
               </w:rPr>
-              <m:t>4,8</m:t>
+              <m:t>8,3</m:t>
             </m:r>
           </m:e>
         </m:d>
@@ -5720,10 +7184,15 @@
               <w:rPr>
                 <w:rFonts w:ascii="Cambria Math" w:eastAsiaTheme="minorEastAsia" w:hAnsi="Cambria Math"/>
               </w:rPr>
-              <m:t>10,7</m:t>
+              <m:t>10,</m:t>
+            </m:r>
+            <m:r>
+              <w:rPr>
+                <w:rFonts w:ascii="Cambria Math" w:eastAsiaTheme="minorEastAsia" w:hAnsi="Cambria Math"/>
+              </w:rPr>
+              <m:t>9</m:t>
             </m:r>
             <w:commentRangeStart w:id="2"/>
-            <w:commentRangeEnd w:id="2"/>
             <m:r>
               <m:rPr>
                 <m:sty m:val="p"/>
@@ -6874,7 +8343,7 @@
 </file>
 
 <file path=customXml/itemProps1.xml><?xml version="1.0" encoding="utf-8"?>
-<ds:datastoreItem xmlns:ds="http://schemas.openxmlformats.org/officeDocument/2006/customXml" ds:itemID="{7F987B1F-9D24-4533-AE6D-D445C1FB0936}">
+<ds:datastoreItem xmlns:ds="http://schemas.openxmlformats.org/officeDocument/2006/customXml" ds:itemID="{31ED738D-6AB3-4D51-84AE-431F5E0F3053}">
   <ds:schemaRefs>
     <ds:schemaRef ds:uri="http://schemas.openxmlformats.org/officeDocument/2006/bibliography"/>
   </ds:schemaRefs>

</xml_diff>